<commit_message>
Exercícios 10 ao 13.
</commit_message>
<xml_diff>
--- a/passo_a_passo/python_projetos.docx
+++ b/passo_a_passo/python_projetos.docx
@@ -46,13 +46,29 @@
         <w:ind w:left="1080"/>
       </w:pPr>
       <w:r>
-        <w:t xml:space="preserve">Criar repositório no Git, definir nome, descrição e licença do projeto, e utilizar o comando: </w:t>
-      </w:r>
-      <w:r>
-        <w:rPr>
-          <w:color w:val="1F3864" w:themeColor="accent1" w:themeShade="80"/>
-        </w:rPr>
-        <w:t>git clone URL_REPOSITÓRIO</w:t>
+        <w:t xml:space="preserve">Criar repositório no </w:t>
+      </w:r>
+      <w:proofErr w:type="spellStart"/>
+      <w:r>
+        <w:t>Git</w:t>
+      </w:r>
+      <w:proofErr w:type="spellEnd"/>
+      <w:r>
+        <w:t xml:space="preserve">, definir nome, descrição e licença do projeto, e utilizar o comando: </w:t>
+      </w:r>
+      <w:proofErr w:type="spellStart"/>
+      <w:r>
+        <w:rPr>
+          <w:color w:val="1F3864" w:themeColor="accent1" w:themeShade="80"/>
+        </w:rPr>
+        <w:t>git</w:t>
+      </w:r>
+      <w:proofErr w:type="spellEnd"/>
+      <w:r>
+        <w:rPr>
+          <w:color w:val="1F3864" w:themeColor="accent1" w:themeShade="80"/>
+        </w:rPr>
+        <w:t xml:space="preserve"> clone URL_REPOSITÓRIO</w:t>
       </w:r>
       <w:r>
         <w:t xml:space="preserve"> </w:t>
@@ -82,12 +98,37 @@
       <w:r>
         <w:t xml:space="preserve">:  </w:t>
       </w:r>
+      <w:proofErr w:type="spellStart"/>
       <w:r>
         <w:rPr>
           <w:b/>
           <w:bCs/>
         </w:rPr>
-        <w:t>docs, tests, código fonte</w:t>
+        <w:t>docs</w:t>
+      </w:r>
+      <w:proofErr w:type="spellEnd"/>
+      <w:r>
+        <w:rPr>
+          <w:b/>
+          <w:bCs/>
+        </w:rPr>
+        <w:t xml:space="preserve">, </w:t>
+      </w:r>
+      <w:proofErr w:type="spellStart"/>
+      <w:r>
+        <w:rPr>
+          <w:b/>
+          <w:bCs/>
+        </w:rPr>
+        <w:t>tests</w:t>
+      </w:r>
+      <w:proofErr w:type="spellEnd"/>
+      <w:r>
+        <w:rPr>
+          <w:b/>
+          <w:bCs/>
+        </w:rPr>
+        <w:t>, código fonte</w:t>
       </w:r>
       <w:r>
         <w:t xml:space="preserve"> (</w:t>
@@ -124,14 +165,60 @@
         </w:rPr>
       </w:pPr>
       <w:r>
-        <w:t xml:space="preserve">Incluir o arquivo de configuração do ‘gitignore’ com o comando: </w:t>
-      </w:r>
-      <w:r>
-        <w:rPr>
-          <w:color w:val="1F3864" w:themeColor="accent1" w:themeShade="80"/>
-        </w:rPr>
-        <w:t>type nul &gt; .gitignore</w:t>
-      </w:r>
+        <w:t>Incluir o arquivo de configuração do ‘</w:t>
+      </w:r>
+      <w:proofErr w:type="spellStart"/>
+      <w:r>
+        <w:t>gitignore</w:t>
+      </w:r>
+      <w:proofErr w:type="spellEnd"/>
+      <w:r>
+        <w:t xml:space="preserve">’ com o comando: </w:t>
+      </w:r>
+      <w:proofErr w:type="spellStart"/>
+      <w:r>
+        <w:rPr>
+          <w:color w:val="1F3864" w:themeColor="accent1" w:themeShade="80"/>
+        </w:rPr>
+        <w:t>type</w:t>
+      </w:r>
+      <w:proofErr w:type="spellEnd"/>
+      <w:r>
+        <w:rPr>
+          <w:color w:val="1F3864" w:themeColor="accent1" w:themeShade="80"/>
+        </w:rPr>
+        <w:t xml:space="preserve"> </w:t>
+      </w:r>
+      <w:proofErr w:type="spellStart"/>
+      <w:r>
+        <w:rPr>
+          <w:color w:val="1F3864" w:themeColor="accent1" w:themeShade="80"/>
+        </w:rPr>
+        <w:t>nul</w:t>
+      </w:r>
+      <w:proofErr w:type="spellEnd"/>
+      <w:r>
+        <w:rPr>
+          <w:color w:val="1F3864" w:themeColor="accent1" w:themeShade="80"/>
+        </w:rPr>
+        <w:t xml:space="preserve"> </w:t>
+      </w:r>
+      <w:proofErr w:type="gramStart"/>
+      <w:r>
+        <w:rPr>
+          <w:color w:val="1F3864" w:themeColor="accent1" w:themeShade="80"/>
+        </w:rPr>
+        <w:t>&gt; .</w:t>
+      </w:r>
+      <w:proofErr w:type="spellStart"/>
+      <w:r>
+        <w:rPr>
+          <w:color w:val="1F3864" w:themeColor="accent1" w:themeShade="80"/>
+        </w:rPr>
+        <w:t>gitignore</w:t>
+      </w:r>
+      <w:proofErr w:type="spellEnd"/>
+      <w:proofErr w:type="gramEnd"/>
     </w:p>
     <w:p>
       <w:pPr>
@@ -152,7 +239,15 @@
         <w:ind w:left="1080"/>
       </w:pPr>
       <w:r>
-        <w:t xml:space="preserve">Incluir quais arquivos serão ignorados pelo git, utilizar o site: </w:t>
+        <w:t xml:space="preserve">Incluir quais arquivos serão ignorados pelo </w:t>
+      </w:r>
+      <w:proofErr w:type="spellStart"/>
+      <w:r>
+        <w:t>git</w:t>
+      </w:r>
+      <w:proofErr w:type="spellEnd"/>
+      <w:r>
+        <w:t xml:space="preserve">, utilizar o site: </w:t>
       </w:r>
       <w:hyperlink r:id="rId5" w:history="1">
         <w:r>
@@ -193,20 +288,44 @@
         <w:pStyle w:val="PargrafodaLista"/>
       </w:pPr>
       <w:r>
-        <w:t>Utilizar a Lib pyenv para definir qual será a versão do Python utilizada no projeto:</w:t>
-      </w:r>
-    </w:p>
-    <w:p>
-      <w:pPr>
-        <w:pStyle w:val="PargrafodaLista"/>
-      </w:pPr>
-    </w:p>
-    <w:p>
-      <w:pPr>
-        <w:pStyle w:val="PargrafodaLista"/>
-      </w:pPr>
-      <w:r>
-        <w:t>Se não estiver com o pyenv instalado e configurado nas variáveis de ambiente, seguir:</w:t>
+        <w:t xml:space="preserve">Utilizar a </w:t>
+      </w:r>
+      <w:proofErr w:type="spellStart"/>
+      <w:r>
+        <w:t>Lib</w:t>
+      </w:r>
+      <w:proofErr w:type="spellEnd"/>
+      <w:r>
+        <w:t xml:space="preserve"> </w:t>
+      </w:r>
+      <w:proofErr w:type="spellStart"/>
+      <w:r>
+        <w:t>pyenv</w:t>
+      </w:r>
+      <w:proofErr w:type="spellEnd"/>
+      <w:r>
+        <w:t xml:space="preserve"> para definir qual será a versão do Python utilizada no projeto:</w:t>
+      </w:r>
+    </w:p>
+    <w:p>
+      <w:pPr>
+        <w:pStyle w:val="PargrafodaLista"/>
+      </w:pPr>
+    </w:p>
+    <w:p>
+      <w:pPr>
+        <w:pStyle w:val="PargrafodaLista"/>
+      </w:pPr>
+      <w:r>
+        <w:t xml:space="preserve">Se não estiver com o </w:t>
+      </w:r>
+      <w:proofErr w:type="spellStart"/>
+      <w:r>
+        <w:t>pyenv</w:t>
+      </w:r>
+      <w:proofErr w:type="spellEnd"/>
+      <w:r>
+        <w:t xml:space="preserve"> instalado e configurado nas variáveis de ambiente, seguir:</w:t>
       </w:r>
     </w:p>
     <w:p>
@@ -223,6 +342,7 @@
         </w:numPr>
         <w:rPr>
           <w:rFonts w:ascii="Cascadia Code ExtraLight" w:hAnsi="Cascadia Code ExtraLight"/>
+          <w:color w:val="000000" w:themeColor="text1"/>
         </w:rPr>
       </w:pPr>
       <w:r>
@@ -240,19 +360,714 @@
         </w:rPr>
         <w:t xml:space="preserve"> </w:t>
       </w:r>
-      <w:r>
-        <w:rPr>
-          <w:rFonts w:ascii="Consolas" w:hAnsi="Consolas"/>
-          <w:color w:val="1F3864" w:themeColor="accent1" w:themeShade="80"/>
-          <w:sz w:val="20"/>
-          <w:szCs w:val="20"/>
-        </w:rPr>
-        <w:t>git clone https://github.com/pyenv-win/pyenv-win.git "%USERPROFILE%\.pyenv"</w:t>
-      </w:r>
-    </w:p>
-    <w:p>
-      <w:pPr>
-        <w:pStyle w:val="PargrafodaLista"/>
+      <w:proofErr w:type="spellStart"/>
+      <w:r>
+        <w:rPr>
+          <w:rFonts w:ascii="Consolas" w:hAnsi="Consolas"/>
+          <w:color w:val="1F3864" w:themeColor="accent1" w:themeShade="80"/>
+          <w:sz w:val="20"/>
+          <w:szCs w:val="20"/>
+        </w:rPr>
+        <w:t>git</w:t>
+      </w:r>
+      <w:proofErr w:type="spellEnd"/>
+      <w:r>
+        <w:rPr>
+          <w:rFonts w:ascii="Consolas" w:hAnsi="Consolas"/>
+          <w:color w:val="1F3864" w:themeColor="accent1" w:themeShade="80"/>
+          <w:sz w:val="20"/>
+          <w:szCs w:val="20"/>
+        </w:rPr>
+        <w:t xml:space="preserve"> clone https://github.com/pyenv-win/pyenv-win.git "%USERPROFILE%</w:t>
+      </w:r>
+      <w:proofErr w:type="gramStart"/>
+      <w:r>
+        <w:rPr>
+          <w:rFonts w:ascii="Consolas" w:hAnsi="Consolas"/>
+          <w:color w:val="1F3864" w:themeColor="accent1" w:themeShade="80"/>
+          <w:sz w:val="20"/>
+          <w:szCs w:val="20"/>
+        </w:rPr>
+        <w:t>\.</w:t>
+      </w:r>
+      <w:proofErr w:type="spellStart"/>
+      <w:r>
+        <w:rPr>
+          <w:rFonts w:ascii="Consolas" w:hAnsi="Consolas"/>
+          <w:color w:val="1F3864" w:themeColor="accent1" w:themeShade="80"/>
+          <w:sz w:val="20"/>
+          <w:szCs w:val="20"/>
+        </w:rPr>
+        <w:t>pyenv</w:t>
+      </w:r>
+      <w:proofErr w:type="spellEnd"/>
+      <w:proofErr w:type="gramEnd"/>
+      <w:r>
+        <w:rPr>
+          <w:rFonts w:ascii="Consolas" w:hAnsi="Consolas"/>
+          <w:color w:val="1F3864" w:themeColor="accent1" w:themeShade="80"/>
+          <w:sz w:val="20"/>
+          <w:szCs w:val="20"/>
+        </w:rPr>
+        <w:t>"</w:t>
+      </w:r>
+    </w:p>
+    <w:p>
+      <w:pPr>
+        <w:pStyle w:val="PargrafodaLista"/>
+        <w:numPr>
+          <w:ilvl w:val="2"/>
+          <w:numId w:val="2"/>
+        </w:numPr>
+        <w:rPr>
+          <w:rFonts w:ascii="Cascadia Code ExtraLight" w:hAnsi="Cascadia Code ExtraLight"/>
+          <w:color w:val="000000" w:themeColor="text1"/>
+        </w:rPr>
+      </w:pPr>
+      <w:r>
+        <w:rPr>
+          <w:color w:val="000000" w:themeColor="text1"/>
+        </w:rPr>
+        <w:t>C</w:t>
+      </w:r>
+      <w:r>
+        <w:t>onfigure a variável de ambiente:</w:t>
+      </w:r>
+      <w:r>
+        <w:tab/>
+      </w:r>
+    </w:p>
+    <w:p>
+      <w:pPr>
+        <w:pStyle w:val="PargrafodaLista"/>
+        <w:ind w:left="1080"/>
+        <w:rPr>
+          <w:rFonts w:ascii="Consolas" w:hAnsi="Consolas"/>
+          <w:color w:val="1F3864" w:themeColor="accent1" w:themeShade="80"/>
+          <w:sz w:val="20"/>
+          <w:szCs w:val="20"/>
+        </w:rPr>
+      </w:pPr>
+      <w:r>
+        <w:rPr>
+          <w:rFonts w:ascii="Consolas" w:hAnsi="Consolas"/>
+          <w:color w:val="1F3864" w:themeColor="accent1" w:themeShade="80"/>
+          <w:sz w:val="20"/>
+          <w:szCs w:val="20"/>
+        </w:rPr>
+        <w:t>[System.Environment</w:t>
+      </w:r>
+      <w:proofErr w:type="gramStart"/>
+      <w:r>
+        <w:rPr>
+          <w:rFonts w:ascii="Consolas" w:hAnsi="Consolas"/>
+          <w:color w:val="1F3864" w:themeColor="accent1" w:themeShade="80"/>
+          <w:sz w:val="20"/>
+          <w:szCs w:val="20"/>
+        </w:rPr>
+        <w:t>]::</w:t>
+      </w:r>
+      <w:proofErr w:type="gramEnd"/>
+      <w:r>
+        <w:rPr>
+          <w:rFonts w:ascii="Consolas" w:hAnsi="Consolas"/>
+          <w:color w:val="1F3864" w:themeColor="accent1" w:themeShade="80"/>
+          <w:sz w:val="20"/>
+          <w:szCs w:val="20"/>
+        </w:rPr>
+        <w:t>SetEnvironmentVariable('PYENV',$env:USERPROFILE + "\.</w:t>
+      </w:r>
+      <w:proofErr w:type="spellStart"/>
+      <w:r>
+        <w:rPr>
+          <w:rFonts w:ascii="Consolas" w:hAnsi="Consolas"/>
+          <w:color w:val="1F3864" w:themeColor="accent1" w:themeShade="80"/>
+          <w:sz w:val="20"/>
+          <w:szCs w:val="20"/>
+        </w:rPr>
+        <w:t>pyenv</w:t>
+      </w:r>
+      <w:proofErr w:type="spellEnd"/>
+      <w:r>
+        <w:rPr>
+          <w:rFonts w:ascii="Consolas" w:hAnsi="Consolas"/>
+          <w:color w:val="1F3864" w:themeColor="accent1" w:themeShade="80"/>
+          <w:sz w:val="20"/>
+          <w:szCs w:val="20"/>
+        </w:rPr>
+        <w:t>\</w:t>
+      </w:r>
+      <w:proofErr w:type="spellStart"/>
+      <w:r>
+        <w:rPr>
+          <w:rFonts w:ascii="Consolas" w:hAnsi="Consolas"/>
+          <w:color w:val="1F3864" w:themeColor="accent1" w:themeShade="80"/>
+          <w:sz w:val="20"/>
+          <w:szCs w:val="20"/>
+        </w:rPr>
+        <w:t>pyenv-win</w:t>
+      </w:r>
+      <w:proofErr w:type="spellEnd"/>
+      <w:r>
+        <w:rPr>
+          <w:rFonts w:ascii="Consolas" w:hAnsi="Consolas"/>
+          <w:color w:val="1F3864" w:themeColor="accent1" w:themeShade="80"/>
+          <w:sz w:val="20"/>
+          <w:szCs w:val="20"/>
+        </w:rPr>
+        <w:t>\","</w:t>
+      </w:r>
+      <w:proofErr w:type="spellStart"/>
+      <w:r>
+        <w:rPr>
+          <w:rFonts w:ascii="Consolas" w:hAnsi="Consolas"/>
+          <w:color w:val="1F3864" w:themeColor="accent1" w:themeShade="80"/>
+          <w:sz w:val="20"/>
+          <w:szCs w:val="20"/>
+        </w:rPr>
+        <w:t>User</w:t>
+      </w:r>
+      <w:proofErr w:type="spellEnd"/>
+      <w:r>
+        <w:rPr>
+          <w:rFonts w:ascii="Consolas" w:hAnsi="Consolas"/>
+          <w:color w:val="1F3864" w:themeColor="accent1" w:themeShade="80"/>
+          <w:sz w:val="20"/>
+          <w:szCs w:val="20"/>
+        </w:rPr>
+        <w:t>")</w:t>
+      </w:r>
+    </w:p>
+    <w:p>
+      <w:pPr>
+        <w:pStyle w:val="PargrafodaLista"/>
+        <w:ind w:left="1080"/>
+        <w:rPr>
+          <w:rFonts w:ascii="Consolas" w:hAnsi="Consolas"/>
+          <w:color w:val="1F3864" w:themeColor="accent1" w:themeShade="80"/>
+          <w:sz w:val="20"/>
+          <w:szCs w:val="20"/>
+        </w:rPr>
+      </w:pPr>
+    </w:p>
+    <w:p>
+      <w:pPr>
+        <w:pStyle w:val="PargrafodaLista"/>
+        <w:ind w:left="1080"/>
+        <w:rPr>
+          <w:rFonts w:ascii="Consolas" w:hAnsi="Consolas"/>
+          <w:color w:val="1F3864" w:themeColor="accent1" w:themeShade="80"/>
+          <w:sz w:val="20"/>
+          <w:szCs w:val="20"/>
+        </w:rPr>
+      </w:pPr>
+      <w:r>
+        <w:rPr>
+          <w:rFonts w:ascii="Consolas" w:hAnsi="Consolas"/>
+          <w:color w:val="1F3864" w:themeColor="accent1" w:themeShade="80"/>
+          <w:sz w:val="20"/>
+          <w:szCs w:val="20"/>
+        </w:rPr>
+        <w:t>[System.Environment</w:t>
+      </w:r>
+      <w:proofErr w:type="gramStart"/>
+      <w:r>
+        <w:rPr>
+          <w:rFonts w:ascii="Consolas" w:hAnsi="Consolas"/>
+          <w:color w:val="1F3864" w:themeColor="accent1" w:themeShade="80"/>
+          <w:sz w:val="20"/>
+          <w:szCs w:val="20"/>
+        </w:rPr>
+        <w:t>]::</w:t>
+      </w:r>
+      <w:proofErr w:type="gramEnd"/>
+      <w:r>
+        <w:rPr>
+          <w:rFonts w:ascii="Consolas" w:hAnsi="Consolas"/>
+          <w:color w:val="1F3864" w:themeColor="accent1" w:themeShade="80"/>
+          <w:sz w:val="20"/>
+          <w:szCs w:val="20"/>
+        </w:rPr>
+        <w:t>SetEnvironmentVariable('PYENV_ROOT',$env:USERPROFILE + "\.</w:t>
+      </w:r>
+      <w:proofErr w:type="spellStart"/>
+      <w:r>
+        <w:rPr>
+          <w:rFonts w:ascii="Consolas" w:hAnsi="Consolas"/>
+          <w:color w:val="1F3864" w:themeColor="accent1" w:themeShade="80"/>
+          <w:sz w:val="20"/>
+          <w:szCs w:val="20"/>
+        </w:rPr>
+        <w:t>pyenv</w:t>
+      </w:r>
+      <w:proofErr w:type="spellEnd"/>
+      <w:r>
+        <w:rPr>
+          <w:rFonts w:ascii="Consolas" w:hAnsi="Consolas"/>
+          <w:color w:val="1F3864" w:themeColor="accent1" w:themeShade="80"/>
+          <w:sz w:val="20"/>
+          <w:szCs w:val="20"/>
+        </w:rPr>
+        <w:t>\</w:t>
+      </w:r>
+      <w:proofErr w:type="spellStart"/>
+      <w:r>
+        <w:rPr>
+          <w:rFonts w:ascii="Consolas" w:hAnsi="Consolas"/>
+          <w:color w:val="1F3864" w:themeColor="accent1" w:themeShade="80"/>
+          <w:sz w:val="20"/>
+          <w:szCs w:val="20"/>
+        </w:rPr>
+        <w:t>pyenv-win</w:t>
+      </w:r>
+      <w:proofErr w:type="spellEnd"/>
+      <w:r>
+        <w:rPr>
+          <w:rFonts w:ascii="Consolas" w:hAnsi="Consolas"/>
+          <w:color w:val="1F3864" w:themeColor="accent1" w:themeShade="80"/>
+          <w:sz w:val="20"/>
+          <w:szCs w:val="20"/>
+        </w:rPr>
+        <w:t>\","</w:t>
+      </w:r>
+      <w:proofErr w:type="spellStart"/>
+      <w:r>
+        <w:rPr>
+          <w:rFonts w:ascii="Consolas" w:hAnsi="Consolas"/>
+          <w:color w:val="1F3864" w:themeColor="accent1" w:themeShade="80"/>
+          <w:sz w:val="20"/>
+          <w:szCs w:val="20"/>
+        </w:rPr>
+        <w:t>User</w:t>
+      </w:r>
+      <w:proofErr w:type="spellEnd"/>
+      <w:r>
+        <w:rPr>
+          <w:rFonts w:ascii="Consolas" w:hAnsi="Consolas"/>
+          <w:color w:val="1F3864" w:themeColor="accent1" w:themeShade="80"/>
+          <w:sz w:val="20"/>
+          <w:szCs w:val="20"/>
+        </w:rPr>
+        <w:t>")</w:t>
+      </w:r>
+    </w:p>
+    <w:p>
+      <w:pPr>
+        <w:pStyle w:val="PargrafodaLista"/>
+        <w:ind w:left="1080"/>
+        <w:rPr>
+          <w:rFonts w:ascii="Consolas" w:hAnsi="Consolas"/>
+          <w:color w:val="1F3864" w:themeColor="accent1" w:themeShade="80"/>
+          <w:sz w:val="20"/>
+          <w:szCs w:val="20"/>
+        </w:rPr>
+      </w:pPr>
+    </w:p>
+    <w:p>
+      <w:pPr>
+        <w:pStyle w:val="PargrafodaLista"/>
+        <w:ind w:left="1080"/>
+        <w:rPr>
+          <w:rFonts w:ascii="Consolas" w:hAnsi="Consolas"/>
+          <w:color w:val="1F3864" w:themeColor="accent1" w:themeShade="80"/>
+          <w:sz w:val="20"/>
+          <w:szCs w:val="20"/>
+        </w:rPr>
+      </w:pPr>
+      <w:r>
+        <w:rPr>
+          <w:rFonts w:ascii="Consolas" w:hAnsi="Consolas"/>
+          <w:color w:val="1F3864" w:themeColor="accent1" w:themeShade="80"/>
+          <w:sz w:val="20"/>
+          <w:szCs w:val="20"/>
+        </w:rPr>
+        <w:t>[System.Environment</w:t>
+      </w:r>
+      <w:proofErr w:type="gramStart"/>
+      <w:r>
+        <w:rPr>
+          <w:rFonts w:ascii="Consolas" w:hAnsi="Consolas"/>
+          <w:color w:val="1F3864" w:themeColor="accent1" w:themeShade="80"/>
+          <w:sz w:val="20"/>
+          <w:szCs w:val="20"/>
+        </w:rPr>
+        <w:t>]::</w:t>
+      </w:r>
+      <w:proofErr w:type="gramEnd"/>
+      <w:r>
+        <w:rPr>
+          <w:rFonts w:ascii="Consolas" w:hAnsi="Consolas"/>
+          <w:color w:val="1F3864" w:themeColor="accent1" w:themeShade="80"/>
+          <w:sz w:val="20"/>
+          <w:szCs w:val="20"/>
+        </w:rPr>
+        <w:t>SetEnvironmentVariable('PYENV_HOME',$env:USERPROFILE + "\.</w:t>
+      </w:r>
+      <w:proofErr w:type="spellStart"/>
+      <w:r>
+        <w:rPr>
+          <w:rFonts w:ascii="Consolas" w:hAnsi="Consolas"/>
+          <w:color w:val="1F3864" w:themeColor="accent1" w:themeShade="80"/>
+          <w:sz w:val="20"/>
+          <w:szCs w:val="20"/>
+        </w:rPr>
+        <w:t>pyenv</w:t>
+      </w:r>
+      <w:proofErr w:type="spellEnd"/>
+      <w:r>
+        <w:rPr>
+          <w:rFonts w:ascii="Consolas" w:hAnsi="Consolas"/>
+          <w:color w:val="1F3864" w:themeColor="accent1" w:themeShade="80"/>
+          <w:sz w:val="20"/>
+          <w:szCs w:val="20"/>
+        </w:rPr>
+        <w:t>\</w:t>
+      </w:r>
+      <w:proofErr w:type="spellStart"/>
+      <w:r>
+        <w:rPr>
+          <w:rFonts w:ascii="Consolas" w:hAnsi="Consolas"/>
+          <w:color w:val="1F3864" w:themeColor="accent1" w:themeShade="80"/>
+          <w:sz w:val="20"/>
+          <w:szCs w:val="20"/>
+        </w:rPr>
+        <w:t>pyenv-win</w:t>
+      </w:r>
+      <w:proofErr w:type="spellEnd"/>
+      <w:r>
+        <w:rPr>
+          <w:rFonts w:ascii="Consolas" w:hAnsi="Consolas"/>
+          <w:color w:val="1F3864" w:themeColor="accent1" w:themeShade="80"/>
+          <w:sz w:val="20"/>
+          <w:szCs w:val="20"/>
+        </w:rPr>
+        <w:t>\","</w:t>
+      </w:r>
+      <w:proofErr w:type="spellStart"/>
+      <w:r>
+        <w:rPr>
+          <w:rFonts w:ascii="Consolas" w:hAnsi="Consolas"/>
+          <w:color w:val="1F3864" w:themeColor="accent1" w:themeShade="80"/>
+          <w:sz w:val="20"/>
+          <w:szCs w:val="20"/>
+        </w:rPr>
+        <w:t>User</w:t>
+      </w:r>
+      <w:proofErr w:type="spellEnd"/>
+      <w:r>
+        <w:rPr>
+          <w:rFonts w:ascii="Consolas" w:hAnsi="Consolas"/>
+          <w:color w:val="1F3864" w:themeColor="accent1" w:themeShade="80"/>
+          <w:sz w:val="20"/>
+          <w:szCs w:val="20"/>
+        </w:rPr>
+        <w:t>")</w:t>
+      </w:r>
+    </w:p>
+    <w:p>
+      <w:pPr>
+        <w:pStyle w:val="PargrafodaLista"/>
+        <w:ind w:left="1080"/>
+        <w:rPr>
+          <w:rFonts w:ascii="Consolas" w:hAnsi="Consolas"/>
+          <w:color w:val="1F3864" w:themeColor="accent1" w:themeShade="80"/>
+          <w:sz w:val="20"/>
+          <w:szCs w:val="20"/>
+        </w:rPr>
+      </w:pPr>
+    </w:p>
+    <w:p>
+      <w:pPr>
+        <w:pStyle w:val="PargrafodaLista"/>
+        <w:ind w:left="1080"/>
+        <w:rPr>
+          <w:rFonts w:ascii="Consolas" w:hAnsi="Consolas"/>
+          <w:color w:val="1F3864" w:themeColor="accent1" w:themeShade="80"/>
+          <w:sz w:val="20"/>
+          <w:szCs w:val="20"/>
+        </w:rPr>
+      </w:pPr>
+      <w:r>
+        <w:rPr>
+          <w:rFonts w:ascii="Consolas" w:hAnsi="Consolas"/>
+          <w:color w:val="1F3864" w:themeColor="accent1" w:themeShade="80"/>
+          <w:sz w:val="20"/>
+          <w:szCs w:val="20"/>
+        </w:rPr>
+        <w:t>[</w:t>
+      </w:r>
+      <w:proofErr w:type="spellStart"/>
+      <w:r>
+        <w:rPr>
+          <w:rFonts w:ascii="Consolas" w:hAnsi="Consolas"/>
+          <w:color w:val="1F3864" w:themeColor="accent1" w:themeShade="80"/>
+          <w:sz w:val="20"/>
+          <w:szCs w:val="20"/>
+        </w:rPr>
+        <w:t>System.Environment</w:t>
+      </w:r>
+      <w:proofErr w:type="spellEnd"/>
+      <w:proofErr w:type="gramStart"/>
+      <w:r>
+        <w:rPr>
+          <w:rFonts w:ascii="Consolas" w:hAnsi="Consolas"/>
+          <w:color w:val="1F3864" w:themeColor="accent1" w:themeShade="80"/>
+          <w:sz w:val="20"/>
+          <w:szCs w:val="20"/>
+        </w:rPr>
+        <w:t>]::</w:t>
+      </w:r>
+      <w:proofErr w:type="spellStart"/>
+      <w:proofErr w:type="gramEnd"/>
+      <w:r>
+        <w:rPr>
+          <w:rFonts w:ascii="Consolas" w:hAnsi="Consolas"/>
+          <w:color w:val="1F3864" w:themeColor="accent1" w:themeShade="80"/>
+          <w:sz w:val="20"/>
+          <w:szCs w:val="20"/>
+        </w:rPr>
+        <w:t>SetEnvironmentVariable</w:t>
+      </w:r>
+      <w:proofErr w:type="spellEnd"/>
+      <w:r>
+        <w:rPr>
+          <w:rFonts w:ascii="Consolas" w:hAnsi="Consolas"/>
+          <w:color w:val="1F3864" w:themeColor="accent1" w:themeShade="80"/>
+          <w:sz w:val="20"/>
+          <w:szCs w:val="20"/>
+        </w:rPr>
+        <w:t>('path', $</w:t>
+      </w:r>
+      <w:proofErr w:type="spellStart"/>
+      <w:r>
+        <w:rPr>
+          <w:rFonts w:ascii="Consolas" w:hAnsi="Consolas"/>
+          <w:color w:val="1F3864" w:themeColor="accent1" w:themeShade="80"/>
+          <w:sz w:val="20"/>
+          <w:szCs w:val="20"/>
+        </w:rPr>
+        <w:t>env:USERPROFILE</w:t>
+      </w:r>
+      <w:proofErr w:type="spellEnd"/>
+      <w:r>
+        <w:rPr>
+          <w:rFonts w:ascii="Consolas" w:hAnsi="Consolas"/>
+          <w:color w:val="1F3864" w:themeColor="accent1" w:themeShade="80"/>
+          <w:sz w:val="20"/>
+          <w:szCs w:val="20"/>
+        </w:rPr>
+        <w:t xml:space="preserve"> + "\.</w:t>
+      </w:r>
+      <w:proofErr w:type="spellStart"/>
+      <w:r>
+        <w:rPr>
+          <w:rFonts w:ascii="Consolas" w:hAnsi="Consolas"/>
+          <w:color w:val="1F3864" w:themeColor="accent1" w:themeShade="80"/>
+          <w:sz w:val="20"/>
+          <w:szCs w:val="20"/>
+        </w:rPr>
+        <w:t>pyenv</w:t>
+      </w:r>
+      <w:proofErr w:type="spellEnd"/>
+      <w:r>
+        <w:rPr>
+          <w:rFonts w:ascii="Consolas" w:hAnsi="Consolas"/>
+          <w:color w:val="1F3864" w:themeColor="accent1" w:themeShade="80"/>
+          <w:sz w:val="20"/>
+          <w:szCs w:val="20"/>
+        </w:rPr>
+        <w:t>\</w:t>
+      </w:r>
+      <w:proofErr w:type="spellStart"/>
+      <w:r>
+        <w:rPr>
+          <w:rFonts w:ascii="Consolas" w:hAnsi="Consolas"/>
+          <w:color w:val="1F3864" w:themeColor="accent1" w:themeShade="80"/>
+          <w:sz w:val="20"/>
+          <w:szCs w:val="20"/>
+        </w:rPr>
+        <w:t>pyenv-win</w:t>
+      </w:r>
+      <w:proofErr w:type="spellEnd"/>
+      <w:r>
+        <w:rPr>
+          <w:rFonts w:ascii="Consolas" w:hAnsi="Consolas"/>
+          <w:color w:val="1F3864" w:themeColor="accent1" w:themeShade="80"/>
+          <w:sz w:val="20"/>
+          <w:szCs w:val="20"/>
+        </w:rPr>
+        <w:t>\bin;" + $</w:t>
+      </w:r>
+      <w:proofErr w:type="spellStart"/>
+      <w:r>
+        <w:rPr>
+          <w:rFonts w:ascii="Consolas" w:hAnsi="Consolas"/>
+          <w:color w:val="1F3864" w:themeColor="accent1" w:themeShade="80"/>
+          <w:sz w:val="20"/>
+          <w:szCs w:val="20"/>
+        </w:rPr>
+        <w:t>env:USERPROFILE</w:t>
+      </w:r>
+      <w:proofErr w:type="spellEnd"/>
+      <w:r>
+        <w:rPr>
+          <w:rFonts w:ascii="Consolas" w:hAnsi="Consolas"/>
+          <w:color w:val="1F3864" w:themeColor="accent1" w:themeShade="80"/>
+          <w:sz w:val="20"/>
+          <w:szCs w:val="20"/>
+        </w:rPr>
+        <w:t xml:space="preserve"> + "\.</w:t>
+      </w:r>
+      <w:proofErr w:type="spellStart"/>
+      <w:r>
+        <w:rPr>
+          <w:rFonts w:ascii="Consolas" w:hAnsi="Consolas"/>
+          <w:color w:val="1F3864" w:themeColor="accent1" w:themeShade="80"/>
+          <w:sz w:val="20"/>
+          <w:szCs w:val="20"/>
+        </w:rPr>
+        <w:t>pyenv</w:t>
+      </w:r>
+      <w:proofErr w:type="spellEnd"/>
+      <w:r>
+        <w:rPr>
+          <w:rFonts w:ascii="Consolas" w:hAnsi="Consolas"/>
+          <w:color w:val="1F3864" w:themeColor="accent1" w:themeShade="80"/>
+          <w:sz w:val="20"/>
+          <w:szCs w:val="20"/>
+        </w:rPr>
+        <w:t>\</w:t>
+      </w:r>
+      <w:proofErr w:type="spellStart"/>
+      <w:r>
+        <w:rPr>
+          <w:rFonts w:ascii="Consolas" w:hAnsi="Consolas"/>
+          <w:color w:val="1F3864" w:themeColor="accent1" w:themeShade="80"/>
+          <w:sz w:val="20"/>
+          <w:szCs w:val="20"/>
+        </w:rPr>
+        <w:t>pyenv-win</w:t>
+      </w:r>
+      <w:proofErr w:type="spellEnd"/>
+      <w:r>
+        <w:rPr>
+          <w:rFonts w:ascii="Consolas" w:hAnsi="Consolas"/>
+          <w:color w:val="1F3864" w:themeColor="accent1" w:themeShade="80"/>
+          <w:sz w:val="20"/>
+          <w:szCs w:val="20"/>
+        </w:rPr>
+        <w:t>\</w:t>
+      </w:r>
+      <w:proofErr w:type="spellStart"/>
+      <w:r>
+        <w:rPr>
+          <w:rFonts w:ascii="Consolas" w:hAnsi="Consolas"/>
+          <w:color w:val="1F3864" w:themeColor="accent1" w:themeShade="80"/>
+          <w:sz w:val="20"/>
+          <w:szCs w:val="20"/>
+        </w:rPr>
+        <w:t>shims</w:t>
+      </w:r>
+      <w:proofErr w:type="spellEnd"/>
+      <w:r>
+        <w:rPr>
+          <w:rFonts w:ascii="Consolas" w:hAnsi="Consolas"/>
+          <w:color w:val="1F3864" w:themeColor="accent1" w:themeShade="80"/>
+          <w:sz w:val="20"/>
+          <w:szCs w:val="20"/>
+        </w:rPr>
+        <w:t>;" + [</w:t>
+      </w:r>
+      <w:proofErr w:type="spellStart"/>
+      <w:r>
+        <w:rPr>
+          <w:rFonts w:ascii="Consolas" w:hAnsi="Consolas"/>
+          <w:color w:val="1F3864" w:themeColor="accent1" w:themeShade="80"/>
+          <w:sz w:val="20"/>
+          <w:szCs w:val="20"/>
+        </w:rPr>
+        <w:t>System.Environment</w:t>
+      </w:r>
+      <w:proofErr w:type="spellEnd"/>
+      <w:r>
+        <w:rPr>
+          <w:rFonts w:ascii="Consolas" w:hAnsi="Consolas"/>
+          <w:color w:val="1F3864" w:themeColor="accent1" w:themeShade="80"/>
+          <w:sz w:val="20"/>
+          <w:szCs w:val="20"/>
+        </w:rPr>
+        <w:t>]::</w:t>
+      </w:r>
+      <w:proofErr w:type="spellStart"/>
+      <w:r>
+        <w:rPr>
+          <w:rFonts w:ascii="Consolas" w:hAnsi="Consolas"/>
+          <w:color w:val="1F3864" w:themeColor="accent1" w:themeShade="80"/>
+          <w:sz w:val="20"/>
+          <w:szCs w:val="20"/>
+        </w:rPr>
+        <w:t>GetEnvironmentVariable</w:t>
+      </w:r>
+      <w:proofErr w:type="spellEnd"/>
+      <w:r>
+        <w:rPr>
+          <w:rFonts w:ascii="Consolas" w:hAnsi="Consolas"/>
+          <w:color w:val="1F3864" w:themeColor="accent1" w:themeShade="80"/>
+          <w:sz w:val="20"/>
+          <w:szCs w:val="20"/>
+        </w:rPr>
+        <w:t>('path', "</w:t>
+      </w:r>
+      <w:proofErr w:type="spellStart"/>
+      <w:r>
+        <w:rPr>
+          <w:rFonts w:ascii="Consolas" w:hAnsi="Consolas"/>
+          <w:color w:val="1F3864" w:themeColor="accent1" w:themeShade="80"/>
+          <w:sz w:val="20"/>
+          <w:szCs w:val="20"/>
+        </w:rPr>
+        <w:t>User</w:t>
+      </w:r>
+      <w:proofErr w:type="spellEnd"/>
+      <w:r>
+        <w:rPr>
+          <w:rFonts w:ascii="Consolas" w:hAnsi="Consolas"/>
+          <w:color w:val="1F3864" w:themeColor="accent1" w:themeShade="80"/>
+          <w:sz w:val="20"/>
+          <w:szCs w:val="20"/>
+        </w:rPr>
+        <w:t>"),"</w:t>
+      </w:r>
+      <w:proofErr w:type="spellStart"/>
+      <w:r>
+        <w:rPr>
+          <w:rFonts w:ascii="Consolas" w:hAnsi="Consolas"/>
+          <w:color w:val="1F3864" w:themeColor="accent1" w:themeShade="80"/>
+          <w:sz w:val="20"/>
+          <w:szCs w:val="20"/>
+        </w:rPr>
+        <w:t>User</w:t>
+      </w:r>
+      <w:proofErr w:type="spellEnd"/>
+      <w:r>
+        <w:rPr>
+          <w:rFonts w:ascii="Consolas" w:hAnsi="Consolas"/>
+          <w:color w:val="1F3864" w:themeColor="accent1" w:themeShade="80"/>
+          <w:sz w:val="20"/>
+          <w:szCs w:val="20"/>
+        </w:rPr>
+        <w:t>")</w:t>
+      </w:r>
+    </w:p>
+    <w:p>
+      <w:pPr>
+        <w:pStyle w:val="PargrafodaLista"/>
+        <w:rPr>
+          <w:rFonts w:ascii="Consolas" w:hAnsi="Consolas"/>
+          <w:color w:val="1F3864" w:themeColor="accent1" w:themeShade="80"/>
+          <w:sz w:val="20"/>
+          <w:szCs w:val="20"/>
+        </w:rPr>
       </w:pPr>
     </w:p>
     <w:p>
@@ -310,11 +1125,33 @@
       <w:r>
         <w:t xml:space="preserve"> </w:t>
       </w:r>
-      <w:r>
-        <w:rPr>
-          <w:color w:val="1F3864" w:themeColor="accent1" w:themeShade="80"/>
-        </w:rPr>
-        <w:t xml:space="preserve">pyenv install </w:t>
+      <w:proofErr w:type="spellStart"/>
+      <w:r>
+        <w:rPr>
+          <w:color w:val="1F3864" w:themeColor="accent1" w:themeShade="80"/>
+        </w:rPr>
+        <w:t>pyenv</w:t>
+      </w:r>
+      <w:proofErr w:type="spellEnd"/>
+      <w:r>
+        <w:rPr>
+          <w:color w:val="1F3864" w:themeColor="accent1" w:themeShade="80"/>
+        </w:rPr>
+        <w:t xml:space="preserve"> </w:t>
+      </w:r>
+      <w:proofErr w:type="spellStart"/>
+      <w:r>
+        <w:rPr>
+          <w:color w:val="1F3864" w:themeColor="accent1" w:themeShade="80"/>
+        </w:rPr>
+        <w:t>install</w:t>
+      </w:r>
+      <w:proofErr w:type="spellEnd"/>
+      <w:r>
+        <w:rPr>
+          <w:color w:val="1F3864" w:themeColor="accent1" w:themeShade="80"/>
+        </w:rPr>
+        <w:t xml:space="preserve"> </w:t>
       </w:r>
       <w:r>
         <w:rPr>
@@ -340,11 +1177,19 @@
         </w:rPr>
         <w:t xml:space="preserve">→ </w:t>
       </w:r>
-      <w:r>
-        <w:rPr>
-          <w:color w:val="1F3864" w:themeColor="accent1" w:themeShade="80"/>
-        </w:rPr>
-        <w:t xml:space="preserve">pyenv local </w:t>
+      <w:proofErr w:type="spellStart"/>
+      <w:r>
+        <w:rPr>
+          <w:color w:val="1F3864" w:themeColor="accent1" w:themeShade="80"/>
+        </w:rPr>
+        <w:t>pyenv</w:t>
+      </w:r>
+      <w:proofErr w:type="spellEnd"/>
+      <w:r>
+        <w:rPr>
+          <w:color w:val="1F3864" w:themeColor="accent1" w:themeShade="80"/>
+        </w:rPr>
+        <w:t xml:space="preserve"> local </w:t>
       </w:r>
       <w:r>
         <w:rPr>
@@ -379,24 +1224,55 @@
         </w:rPr>
         <w:t xml:space="preserve"> </w:t>
       </w:r>
+      <w:proofErr w:type="spellStart"/>
       <w:r>
         <w:rPr>
           <w:rFonts w:cstheme="minorHAnsi"/>
           <w:color w:val="1F3864" w:themeColor="accent1" w:themeShade="80"/>
         </w:rPr>
-        <w:t>pyenv versions</w:t>
-      </w:r>
+        <w:t>pyenv</w:t>
+      </w:r>
+      <w:proofErr w:type="spellEnd"/>
+      <w:r>
+        <w:rPr>
+          <w:rFonts w:cstheme="minorHAnsi"/>
+          <w:color w:val="1F3864" w:themeColor="accent1" w:themeShade="80"/>
+        </w:rPr>
+        <w:t xml:space="preserve"> </w:t>
+      </w:r>
+      <w:proofErr w:type="spellStart"/>
+      <w:r>
+        <w:rPr>
+          <w:rFonts w:cstheme="minorHAnsi"/>
+          <w:color w:val="1F3864" w:themeColor="accent1" w:themeShade="80"/>
+        </w:rPr>
+        <w:t>versions</w:t>
+      </w:r>
+      <w:proofErr w:type="spellEnd"/>
     </w:p>
     <w:p>
       <w:pPr>
         <w:ind w:left="708"/>
       </w:pPr>
       <w:r>
-        <w:t>O comando gera um arquivo chamado ‘</w:t>
-      </w:r>
-      <w:r>
-        <w:t>.python-version</w:t>
-      </w:r>
+        <w:t xml:space="preserve">O comando gera um arquivo chamado </w:t>
+      </w:r>
+      <w:proofErr w:type="gramStart"/>
+      <w:r>
+        <w:t>‘</w:t>
+      </w:r>
+      <w:r>
+        <w:t>.</w:t>
+      </w:r>
+      <w:proofErr w:type="spellStart"/>
+      <w:r>
+        <w:t>python</w:t>
+      </w:r>
+      <w:proofErr w:type="gramEnd"/>
+      <w:r>
+        <w:t>-version</w:t>
+      </w:r>
+      <w:proofErr w:type="spellEnd"/>
       <w:r>
         <w:t>’.</w:t>
       </w:r>
@@ -406,13 +1282,22 @@
         <w:ind w:left="708"/>
       </w:pPr>
       <w:r>
+        <w:lastRenderedPageBreak/>
         <w:t>(sempre utilizar a última versão possível</w:t>
       </w:r>
       <w:r>
         <w:t xml:space="preserve"> do Python</w:t>
       </w:r>
       <w:r>
-        <w:t xml:space="preserve"> para seu projeto, que dependerá das Libs que você irá utilizar)</w:t>
+        <w:t xml:space="preserve"> para seu projeto, que dependerá das </w:t>
+      </w:r>
+      <w:proofErr w:type="spellStart"/>
+      <w:r>
+        <w:t>Libs</w:t>
+      </w:r>
+      <w:proofErr w:type="spellEnd"/>
+      <w:r>
+        <w:t xml:space="preserve"> que você irá utilizar)</w:t>
       </w:r>
       <w:r>
         <w:t>.</w:t>
@@ -461,14 +1346,52 @@
         </w:numPr>
       </w:pPr>
       <w:r>
-        <w:t xml:space="preserve">Se não estiver com o poetry instalado, executar o comando: </w:t>
-      </w:r>
-      <w:r>
-        <w:rPr>
-          <w:color w:val="1F3864" w:themeColor="accent1" w:themeShade="80"/>
-        </w:rPr>
-        <w:t>pip install poetry</w:t>
-      </w:r>
+        <w:t xml:space="preserve">Se não estiver com o </w:t>
+      </w:r>
+      <w:proofErr w:type="spellStart"/>
+      <w:r>
+        <w:t>poetry</w:t>
+      </w:r>
+      <w:proofErr w:type="spellEnd"/>
+      <w:r>
+        <w:t xml:space="preserve"> instalado, executar o comando: </w:t>
+      </w:r>
+      <w:proofErr w:type="spellStart"/>
+      <w:r>
+        <w:rPr>
+          <w:color w:val="1F3864" w:themeColor="accent1" w:themeShade="80"/>
+        </w:rPr>
+        <w:t>pip</w:t>
+      </w:r>
+      <w:proofErr w:type="spellEnd"/>
+      <w:r>
+        <w:rPr>
+          <w:color w:val="1F3864" w:themeColor="accent1" w:themeShade="80"/>
+        </w:rPr>
+        <w:t xml:space="preserve"> </w:t>
+      </w:r>
+      <w:proofErr w:type="spellStart"/>
+      <w:r>
+        <w:rPr>
+          <w:color w:val="1F3864" w:themeColor="accent1" w:themeShade="80"/>
+        </w:rPr>
+        <w:t>install</w:t>
+      </w:r>
+      <w:proofErr w:type="spellEnd"/>
+      <w:r>
+        <w:rPr>
+          <w:color w:val="1F3864" w:themeColor="accent1" w:themeShade="80"/>
+        </w:rPr>
+        <w:t xml:space="preserve"> </w:t>
+      </w:r>
+      <w:proofErr w:type="spellStart"/>
+      <w:r>
+        <w:rPr>
+          <w:color w:val="1F3864" w:themeColor="accent1" w:themeShade="80"/>
+        </w:rPr>
+        <w:t>poetry</w:t>
+      </w:r>
+      <w:proofErr w:type="spellEnd"/>
     </w:p>
     <w:p>
       <w:pPr>
@@ -496,11 +1419,33 @@
       <w:r>
         <w:t xml:space="preserve">: </w:t>
       </w:r>
-      <w:r>
-        <w:rPr>
-          <w:color w:val="1F3864" w:themeColor="accent1" w:themeShade="80"/>
-        </w:rPr>
-        <w:t>poetry init -n</w:t>
+      <w:proofErr w:type="spellStart"/>
+      <w:r>
+        <w:rPr>
+          <w:color w:val="1F3864" w:themeColor="accent1" w:themeShade="80"/>
+        </w:rPr>
+        <w:t>poetry</w:t>
+      </w:r>
+      <w:proofErr w:type="spellEnd"/>
+      <w:r>
+        <w:rPr>
+          <w:color w:val="1F3864" w:themeColor="accent1" w:themeShade="80"/>
+        </w:rPr>
+        <w:t xml:space="preserve"> </w:t>
+      </w:r>
+      <w:proofErr w:type="spellStart"/>
+      <w:r>
+        <w:rPr>
+          <w:color w:val="1F3864" w:themeColor="accent1" w:themeShade="80"/>
+        </w:rPr>
+        <w:t>init</w:t>
+      </w:r>
+      <w:proofErr w:type="spellEnd"/>
+      <w:r>
+        <w:rPr>
+          <w:color w:val="1F3864" w:themeColor="accent1" w:themeShade="80"/>
+        </w:rPr>
+        <w:t xml:space="preserve"> -n</w:t>
       </w:r>
     </w:p>
     <w:p>
@@ -520,9 +1465,13 @@
       <w:r>
         <w:t>Abrir o arquivo criado ‘</w:t>
       </w:r>
+      <w:proofErr w:type="spellStart"/>
+      <w:proofErr w:type="gramStart"/>
       <w:r>
         <w:t>pyproject.toml</w:t>
       </w:r>
+      <w:proofErr w:type="spellEnd"/>
+      <w:proofErr w:type="gramEnd"/>
       <w:r>
         <w:t>’ e definir nome do projeto, versão,</w:t>
       </w:r>
@@ -568,16 +1517,46 @@
         <w:t xml:space="preserve">raiz </w:t>
       </w:r>
       <w:r>
-        <w:t>do projeto com o poetry, se nunca executou essa configuração antes, utiliza o comando:</w:t>
+        <w:t xml:space="preserve">do projeto com o </w:t>
+      </w:r>
+      <w:proofErr w:type="spellStart"/>
+      <w:r>
+        <w:t>poetry</w:t>
+      </w:r>
+      <w:proofErr w:type="spellEnd"/>
+      <w:r>
+        <w:t>, se nunca executou essa configuração antes, utiliza o comando:</w:t>
       </w:r>
       <w:r>
         <w:t xml:space="preserve"> </w:t>
       </w:r>
-      <w:r>
-        <w:rPr>
-          <w:color w:val="1F3864" w:themeColor="accent1" w:themeShade="80"/>
-        </w:rPr>
-        <w:t xml:space="preserve">poetry config </w:t>
+      <w:proofErr w:type="spellStart"/>
+      <w:r>
+        <w:rPr>
+          <w:color w:val="1F3864" w:themeColor="accent1" w:themeShade="80"/>
+        </w:rPr>
+        <w:t>poetry</w:t>
+      </w:r>
+      <w:proofErr w:type="spellEnd"/>
+      <w:r>
+        <w:rPr>
+          <w:color w:val="1F3864" w:themeColor="accent1" w:themeShade="80"/>
+        </w:rPr>
+        <w:t xml:space="preserve"> </w:t>
+      </w:r>
+      <w:proofErr w:type="spellStart"/>
+      <w:r>
+        <w:rPr>
+          <w:color w:val="1F3864" w:themeColor="accent1" w:themeShade="80"/>
+        </w:rPr>
+        <w:t>config</w:t>
+      </w:r>
+      <w:proofErr w:type="spellEnd"/>
+      <w:r>
+        <w:rPr>
+          <w:color w:val="1F3864" w:themeColor="accent1" w:themeShade="80"/>
+        </w:rPr>
+        <w:t xml:space="preserve"> </w:t>
       </w:r>
       <w:r>
         <w:rPr>
@@ -585,14 +1564,32 @@
           <w:bCs/>
           <w:color w:val="1F3864" w:themeColor="accent1" w:themeShade="80"/>
         </w:rPr>
-        <w:t>virtualenvs.in-project</w:t>
-      </w:r>
-      <w:r>
-        <w:rPr>
-          <w:color w:val="1F3864" w:themeColor="accent1" w:themeShade="80"/>
-        </w:rPr>
-        <w:t xml:space="preserve"> true</w:t>
-      </w:r>
+        <w:t>virtualenvs.in-</w:t>
+      </w:r>
+      <w:proofErr w:type="spellStart"/>
+      <w:r>
+        <w:rPr>
+          <w:b/>
+          <w:bCs/>
+          <w:color w:val="1F3864" w:themeColor="accent1" w:themeShade="80"/>
+        </w:rPr>
+        <w:t>project</w:t>
+      </w:r>
+      <w:proofErr w:type="spellEnd"/>
+      <w:r>
+        <w:rPr>
+          <w:color w:val="1F3864" w:themeColor="accent1" w:themeShade="80"/>
+        </w:rPr>
+        <w:t xml:space="preserve"> </w:t>
+      </w:r>
+      <w:proofErr w:type="spellStart"/>
+      <w:r>
+        <w:rPr>
+          <w:color w:val="1F3864" w:themeColor="accent1" w:themeShade="80"/>
+        </w:rPr>
+        <w:t>true</w:t>
+      </w:r>
+      <w:proofErr w:type="spellEnd"/>
     </w:p>
     <w:p>
       <w:pPr>
@@ -610,11 +1607,33 @@
       <w:r>
         <w:t xml:space="preserve">do projeto com o comando: </w:t>
       </w:r>
-      <w:r>
-        <w:rPr>
-          <w:color w:val="1F3864" w:themeColor="accent1" w:themeShade="80"/>
-        </w:rPr>
-        <w:t>poetry install --no-root</w:t>
+      <w:proofErr w:type="spellStart"/>
+      <w:r>
+        <w:rPr>
+          <w:color w:val="1F3864" w:themeColor="accent1" w:themeShade="80"/>
+        </w:rPr>
+        <w:t>poetry</w:t>
+      </w:r>
+      <w:proofErr w:type="spellEnd"/>
+      <w:r>
+        <w:rPr>
+          <w:color w:val="1F3864" w:themeColor="accent1" w:themeShade="80"/>
+        </w:rPr>
+        <w:t xml:space="preserve"> </w:t>
+      </w:r>
+      <w:proofErr w:type="spellStart"/>
+      <w:r>
+        <w:rPr>
+          <w:color w:val="1F3864" w:themeColor="accent1" w:themeShade="80"/>
+        </w:rPr>
+        <w:t>install</w:t>
+      </w:r>
+      <w:proofErr w:type="spellEnd"/>
+      <w:r>
+        <w:rPr>
+          <w:color w:val="1F3864" w:themeColor="accent1" w:themeShade="80"/>
+        </w:rPr>
+        <w:t xml:space="preserve"> --no-root</w:t>
       </w:r>
     </w:p>
     <w:p>
@@ -625,7 +1644,20 @@
         <w:t xml:space="preserve">(deverá </w:t>
       </w:r>
       <w:r>
-        <w:t>criar uma pasta com nome ‘.venv’)</w:t>
+        <w:t xml:space="preserve">criar uma pasta com nome </w:t>
+      </w:r>
+      <w:proofErr w:type="gramStart"/>
+      <w:r>
+        <w:t>‘.</w:t>
+      </w:r>
+      <w:proofErr w:type="spellStart"/>
+      <w:r>
+        <w:t>venv</w:t>
+      </w:r>
+      <w:proofErr w:type="spellEnd"/>
+      <w:proofErr w:type="gramEnd"/>
+      <w:r>
+        <w:t>’)</w:t>
       </w:r>
     </w:p>
     <w:p>
@@ -635,12 +1667,28 @@
       <w:r>
         <w:t xml:space="preserve">Para ativar o ambiente virtual utilizar o comando: </w:t>
       </w:r>
-      <w:r>
-        <w:rPr>
-          <w:color w:val="1F3864" w:themeColor="accent1" w:themeShade="80"/>
-        </w:rPr>
-        <w:t>poetry shell</w:t>
-      </w:r>
+      <w:proofErr w:type="spellStart"/>
+      <w:r>
+        <w:rPr>
+          <w:color w:val="1F3864" w:themeColor="accent1" w:themeShade="80"/>
+        </w:rPr>
+        <w:t>poetry</w:t>
+      </w:r>
+      <w:proofErr w:type="spellEnd"/>
+      <w:r>
+        <w:rPr>
+          <w:color w:val="1F3864" w:themeColor="accent1" w:themeShade="80"/>
+        </w:rPr>
+        <w:t xml:space="preserve"> </w:t>
+      </w:r>
+      <w:proofErr w:type="spellStart"/>
+      <w:r>
+        <w:rPr>
+          <w:color w:val="1F3864" w:themeColor="accent1" w:themeShade="80"/>
+        </w:rPr>
+        <w:t>shell</w:t>
+      </w:r>
+      <w:proofErr w:type="spellEnd"/>
     </w:p>
     <w:p>
       <w:pPr>
@@ -652,12 +1700,14 @@
       <w:r>
         <w:t xml:space="preserve">Caso precise sair do ambiente virtual utilizar o comando: </w:t>
       </w:r>
+      <w:proofErr w:type="spellStart"/>
       <w:r>
         <w:rPr>
           <w:color w:val="1F3864" w:themeColor="accent1" w:themeShade="80"/>
         </w:rPr>
         <w:t>deactivate</w:t>
       </w:r>
+      <w:proofErr w:type="spellEnd"/>
     </w:p>
     <w:p>
       <w:pPr>
@@ -790,8 +1840,17 @@
           <w:color w:val="1F3864" w:themeColor="accent1" w:themeShade="80"/>
           <w:lang w:val="en-US"/>
         </w:rPr>
-        <w:t xml:space="preserve"> isort</w:t>
-      </w:r>
+        <w:t xml:space="preserve"> </w:t>
+      </w:r>
+      <w:proofErr w:type="spellStart"/>
+      <w:r>
+        <w:rPr>
+          <w:color w:val="1F3864" w:themeColor="accent1" w:themeShade="80"/>
+          <w:lang w:val="en-US"/>
+        </w:rPr>
+        <w:t>isort</w:t>
+      </w:r>
+      <w:proofErr w:type="spellEnd"/>
     </w:p>
     <w:p>
       <w:pPr>
@@ -817,10 +1876,27 @@
           <w:b/>
           <w:bCs/>
         </w:rPr>
-        <w:t>--dev</w:t>
-      </w:r>
-      <w:r>
-        <w:t xml:space="preserve"> denota que apenas o desenvolvedor irá utilizar essa Lib, e não </w:t>
+        <w:t>--</w:t>
+      </w:r>
+      <w:proofErr w:type="spellStart"/>
+      <w:r>
+        <w:rPr>
+          <w:b/>
+          <w:bCs/>
+        </w:rPr>
+        <w:t>dev</w:t>
+      </w:r>
+      <w:proofErr w:type="spellEnd"/>
+      <w:r>
+        <w:t xml:space="preserve"> denota que apenas o desenvolvedor irá utilizar essa </w:t>
+      </w:r>
+      <w:proofErr w:type="spellStart"/>
+      <w:r>
+        <w:t>Lib</w:t>
+      </w:r>
+      <w:proofErr w:type="spellEnd"/>
+      <w:r>
+        <w:t xml:space="preserve">, e não </w:t>
       </w:r>
       <w:r>
         <w:t>os códigos do</w:t>
@@ -831,11 +1907,19 @@
       <w:r>
         <w:t xml:space="preserve">, caso queira remover utilizar </w:t>
       </w:r>
-      <w:r>
-        <w:rPr>
-          <w:color w:val="1F3864" w:themeColor="accent1" w:themeShade="80"/>
-        </w:rPr>
-        <w:t>poetry remove</w:t>
+      <w:proofErr w:type="spellStart"/>
+      <w:r>
+        <w:rPr>
+          <w:color w:val="1F3864" w:themeColor="accent1" w:themeShade="80"/>
+        </w:rPr>
+        <w:t>poetry</w:t>
+      </w:r>
+      <w:proofErr w:type="spellEnd"/>
+      <w:r>
+        <w:rPr>
+          <w:color w:val="1F3864" w:themeColor="accent1" w:themeShade="80"/>
+        </w:rPr>
+        <w:t xml:space="preserve"> remove</w:t>
       </w:r>
       <w:r>
         <w:t>)</w:t>
@@ -856,12 +1940,14 @@
       <w:r>
         <w:t xml:space="preserve">tilizar o comando: </w:t>
       </w:r>
+      <w:proofErr w:type="gramStart"/>
       <w:r>
         <w:rPr>
           <w:color w:val="1F3864" w:themeColor="accent1" w:themeShade="80"/>
         </w:rPr>
         <w:t>blue .</w:t>
       </w:r>
+      <w:proofErr w:type="gramEnd"/>
     </w:p>
     <w:p>
       <w:r>
@@ -874,14 +1960,32 @@
         <w:t>Para</w:t>
       </w:r>
       <w:r>
-        <w:t xml:space="preserve"> organizar os imports de maneira correta utilizar o comando: </w:t>
-      </w:r>
-      <w:r>
-        <w:rPr>
-          <w:color w:val="1F3864" w:themeColor="accent1" w:themeShade="80"/>
-        </w:rPr>
-        <w:t>isort .</w:t>
-      </w:r>
+        <w:t xml:space="preserve"> organizar os </w:t>
+      </w:r>
+      <w:proofErr w:type="spellStart"/>
+      <w:r>
+        <w:t>imports</w:t>
+      </w:r>
+      <w:proofErr w:type="spellEnd"/>
+      <w:r>
+        <w:t xml:space="preserve"> de maneira correta utilizar o comando: </w:t>
+      </w:r>
+      <w:proofErr w:type="spellStart"/>
+      <w:proofErr w:type="gramStart"/>
+      <w:r>
+        <w:rPr>
+          <w:color w:val="1F3864" w:themeColor="accent1" w:themeShade="80"/>
+        </w:rPr>
+        <w:t>isort</w:t>
+      </w:r>
+      <w:proofErr w:type="spellEnd"/>
+      <w:r>
+        <w:rPr>
+          <w:color w:val="1F3864" w:themeColor="accent1" w:themeShade="80"/>
+        </w:rPr>
+        <w:t xml:space="preserve"> .</w:t>
+      </w:r>
+      <w:proofErr w:type="gramEnd"/>
     </w:p>
     <w:p>
       <w:r>
@@ -924,49 +2028,121 @@
         </w:rPr>
       </w:pPr>
       <w:r>
-        <w:t xml:space="preserve">Incluir a Lib de testes pytest com o comando: </w:t>
-      </w:r>
-      <w:r>
-        <w:rPr>
-          <w:color w:val="1F3864" w:themeColor="accent1" w:themeShade="80"/>
-        </w:rPr>
-        <w:t xml:space="preserve">poetry </w:t>
+        <w:t xml:space="preserve">Incluir a </w:t>
+      </w:r>
+      <w:proofErr w:type="spellStart"/>
+      <w:r>
+        <w:t>Lib</w:t>
+      </w:r>
+      <w:proofErr w:type="spellEnd"/>
+      <w:r>
+        <w:t xml:space="preserve"> de testes </w:t>
+      </w:r>
+      <w:proofErr w:type="spellStart"/>
+      <w:r>
+        <w:t>pytest</w:t>
+      </w:r>
+      <w:proofErr w:type="spellEnd"/>
+      <w:r>
+        <w:t xml:space="preserve"> com o comando: </w:t>
+      </w:r>
+      <w:proofErr w:type="spellStart"/>
+      <w:r>
+        <w:rPr>
+          <w:color w:val="1F3864" w:themeColor="accent1" w:themeShade="80"/>
+        </w:rPr>
+        <w:t>poetry</w:t>
+      </w:r>
+      <w:proofErr w:type="spellEnd"/>
+      <w:r>
+        <w:rPr>
+          <w:color w:val="1F3864" w:themeColor="accent1" w:themeShade="80"/>
+        </w:rPr>
+        <w:t xml:space="preserve"> </w:t>
       </w:r>
       <w:bookmarkStart w:id="0" w:name="_Hlk111783730"/>
-      <w:r>
-        <w:rPr>
-          <w:color w:val="1F3864" w:themeColor="accent1" w:themeShade="80"/>
-        </w:rPr>
-        <w:t xml:space="preserve">add </w:t>
-      </w:r>
-      <w:r>
-        <w:rPr>
-          <w:color w:val="1F3864" w:themeColor="accent1" w:themeShade="80"/>
-        </w:rPr>
-        <w:t xml:space="preserve">--dev </w:t>
+      <w:proofErr w:type="spellStart"/>
+      <w:r>
+        <w:rPr>
+          <w:color w:val="1F3864" w:themeColor="accent1" w:themeShade="80"/>
+        </w:rPr>
+        <w:t>add</w:t>
+      </w:r>
+      <w:proofErr w:type="spellEnd"/>
+      <w:r>
+        <w:rPr>
+          <w:color w:val="1F3864" w:themeColor="accent1" w:themeShade="80"/>
+        </w:rPr>
+        <w:t xml:space="preserve"> </w:t>
+      </w:r>
+      <w:r>
+        <w:rPr>
+          <w:color w:val="1F3864" w:themeColor="accent1" w:themeShade="80"/>
+        </w:rPr>
+        <w:t>--</w:t>
+      </w:r>
+      <w:proofErr w:type="spellStart"/>
+      <w:r>
+        <w:rPr>
+          <w:color w:val="1F3864" w:themeColor="accent1" w:themeShade="80"/>
+        </w:rPr>
+        <w:t>dev</w:t>
+      </w:r>
+      <w:proofErr w:type="spellEnd"/>
+      <w:r>
+        <w:rPr>
+          <w:color w:val="1F3864" w:themeColor="accent1" w:themeShade="80"/>
+        </w:rPr>
+        <w:t xml:space="preserve"> </w:t>
       </w:r>
       <w:bookmarkEnd w:id="0"/>
+      <w:proofErr w:type="spellStart"/>
       <w:r>
         <w:rPr>
           <w:color w:val="1F3864" w:themeColor="accent1" w:themeShade="80"/>
         </w:rPr>
         <w:t>pytest</w:t>
       </w:r>
-    </w:p>
-    <w:p>
-      <w:pPr>
-        <w:pStyle w:val="PargrafodaLista"/>
-        <w:rPr>
-          <w:color w:val="1F3864" w:themeColor="accent1" w:themeShade="80"/>
-        </w:rPr>
-      </w:pPr>
-    </w:p>
-    <w:p>
-      <w:pPr>
-        <w:pStyle w:val="PargrafodaLista"/>
-      </w:pPr>
-      <w:r>
-        <w:t>Dentro da pasta ‘tests’ incluir o arquivo ‘__init__.py’ , e todos os arquivos de testes que serão criados devem iniciar como ‘test_’</w:t>
+      <w:proofErr w:type="spellEnd"/>
+    </w:p>
+    <w:p>
+      <w:pPr>
+        <w:pStyle w:val="PargrafodaLista"/>
+        <w:rPr>
+          <w:color w:val="1F3864" w:themeColor="accent1" w:themeShade="80"/>
+        </w:rPr>
+      </w:pPr>
+    </w:p>
+    <w:p>
+      <w:pPr>
+        <w:pStyle w:val="PargrafodaLista"/>
+      </w:pPr>
+      <w:r>
+        <w:t>Dentro da pasta ‘</w:t>
+      </w:r>
+      <w:proofErr w:type="spellStart"/>
+      <w:r>
+        <w:t>tests</w:t>
+      </w:r>
+      <w:proofErr w:type="spellEnd"/>
+      <w:r>
+        <w:t>’ incluir o arquivo ‘__init__.py</w:t>
+      </w:r>
+      <w:proofErr w:type="gramStart"/>
+      <w:r>
+        <w:t>’ ,</w:t>
+      </w:r>
+      <w:proofErr w:type="gramEnd"/>
+      <w:r>
+        <w:t xml:space="preserve"> e todos os arquivos de testes que serão criados devem iniciar como ‘</w:t>
+      </w:r>
+      <w:proofErr w:type="spellStart"/>
+      <w:r>
+        <w:t>test</w:t>
+      </w:r>
+      <w:proofErr w:type="spellEnd"/>
+      <w:r>
+        <w:t>_’</w:t>
       </w:r>
     </w:p>
     <w:p>
@@ -993,12 +2169,14 @@
       <w:r>
         <w:t xml:space="preserve"> </w:t>
       </w:r>
+      <w:proofErr w:type="spellStart"/>
       <w:r>
         <w:rPr>
           <w:color w:val="1F3864" w:themeColor="accent1" w:themeShade="80"/>
         </w:rPr>
         <w:t>pytest</w:t>
       </w:r>
+      <w:proofErr w:type="spellEnd"/>
       <w:r>
         <w:rPr>
           <w:color w:val="1F3864" w:themeColor="accent1" w:themeShade="80"/>
@@ -1061,32 +2239,80 @@
         </w:rPr>
       </w:pPr>
       <w:r>
-        <w:t xml:space="preserve">Incluir a Lib de documentação mkdocs com o comando: </w:t>
-      </w:r>
-      <w:r>
-        <w:rPr>
-          <w:color w:val="1F3864" w:themeColor="accent1" w:themeShade="80"/>
-        </w:rPr>
-        <w:t xml:space="preserve">poetry </w:t>
-      </w:r>
-      <w:r>
-        <w:rPr>
-          <w:color w:val="1F3864" w:themeColor="accent1" w:themeShade="80"/>
-        </w:rPr>
-        <w:t xml:space="preserve">add </w:t>
-      </w:r>
-      <w:r>
-        <w:rPr>
-          <w:color w:val="1F3864" w:themeColor="accent1" w:themeShade="80"/>
-        </w:rPr>
-        <w:t xml:space="preserve">--dev </w:t>
-      </w:r>
-      <w:r>
-        <w:rPr>
-          <w:color w:val="1F3864" w:themeColor="accent1" w:themeShade="80"/>
-        </w:rPr>
+        <w:t xml:space="preserve">Incluir a </w:t>
+      </w:r>
+      <w:proofErr w:type="spellStart"/>
+      <w:r>
+        <w:t>Lib</w:t>
+      </w:r>
+      <w:proofErr w:type="spellEnd"/>
+      <w:r>
+        <w:t xml:space="preserve"> de documentação </w:t>
+      </w:r>
+      <w:proofErr w:type="spellStart"/>
+      <w:r>
         <w:t>mkdocs</w:t>
       </w:r>
+      <w:proofErr w:type="spellEnd"/>
+      <w:r>
+        <w:t xml:space="preserve"> com o comando: </w:t>
+      </w:r>
+      <w:proofErr w:type="spellStart"/>
+      <w:r>
+        <w:rPr>
+          <w:color w:val="1F3864" w:themeColor="accent1" w:themeShade="80"/>
+        </w:rPr>
+        <w:t>poetry</w:t>
+      </w:r>
+      <w:proofErr w:type="spellEnd"/>
+      <w:r>
+        <w:rPr>
+          <w:color w:val="1F3864" w:themeColor="accent1" w:themeShade="80"/>
+        </w:rPr>
+        <w:t xml:space="preserve"> </w:t>
+      </w:r>
+      <w:proofErr w:type="spellStart"/>
+      <w:r>
+        <w:rPr>
+          <w:color w:val="1F3864" w:themeColor="accent1" w:themeShade="80"/>
+        </w:rPr>
+        <w:t>add</w:t>
+      </w:r>
+      <w:proofErr w:type="spellEnd"/>
+      <w:r>
+        <w:rPr>
+          <w:color w:val="1F3864" w:themeColor="accent1" w:themeShade="80"/>
+        </w:rPr>
+        <w:t xml:space="preserve"> </w:t>
+      </w:r>
+      <w:r>
+        <w:rPr>
+          <w:color w:val="1F3864" w:themeColor="accent1" w:themeShade="80"/>
+        </w:rPr>
+        <w:t>--</w:t>
+      </w:r>
+      <w:proofErr w:type="spellStart"/>
+      <w:r>
+        <w:rPr>
+          <w:color w:val="1F3864" w:themeColor="accent1" w:themeShade="80"/>
+        </w:rPr>
+        <w:t>dev</w:t>
+      </w:r>
+      <w:proofErr w:type="spellEnd"/>
+      <w:r>
+        <w:rPr>
+          <w:color w:val="1F3864" w:themeColor="accent1" w:themeShade="80"/>
+        </w:rPr>
+        <w:t xml:space="preserve"> </w:t>
+      </w:r>
+      <w:proofErr w:type="spellStart"/>
+      <w:r>
+        <w:rPr>
+          <w:color w:val="1F3864" w:themeColor="accent1" w:themeShade="80"/>
+        </w:rPr>
+        <w:t>mkdocs</w:t>
+      </w:r>
+      <w:proofErr w:type="spellEnd"/>
     </w:p>
     <w:p>
       <w:pPr>
@@ -1103,12 +2329,28 @@
       <w:r>
         <w:t xml:space="preserve">Incluir documentação com o comando: </w:t>
       </w:r>
-      <w:r>
-        <w:rPr>
-          <w:color w:val="1F3864" w:themeColor="accent1" w:themeShade="80"/>
-        </w:rPr>
-        <w:t>mkdocs new .</w:t>
-      </w:r>
+      <w:proofErr w:type="spellStart"/>
+      <w:r>
+        <w:rPr>
+          <w:color w:val="1F3864" w:themeColor="accent1" w:themeShade="80"/>
+        </w:rPr>
+        <w:t>mkdocs</w:t>
+      </w:r>
+      <w:proofErr w:type="spellEnd"/>
+      <w:r>
+        <w:rPr>
+          <w:color w:val="1F3864" w:themeColor="accent1" w:themeShade="80"/>
+        </w:rPr>
+        <w:t xml:space="preserve"> </w:t>
+      </w:r>
+      <w:proofErr w:type="gramStart"/>
+      <w:r>
+        <w:rPr>
+          <w:color w:val="1F3864" w:themeColor="accent1" w:themeShade="80"/>
+        </w:rPr>
+        <w:t>new .</w:t>
+      </w:r>
+      <w:proofErr w:type="gramEnd"/>
     </w:p>
     <w:p>
       <w:pPr>
@@ -1117,11 +2359,26 @@
       <w:r>
         <w:t>Esse comando gera o arquivo ‘</w:t>
       </w:r>
+      <w:proofErr w:type="spellStart"/>
       <w:r>
         <w:t>mkdocs.yml</w:t>
       </w:r>
-      <w:r>
-        <w:t xml:space="preserve">’ , a pasta docs e </w:t>
+      <w:proofErr w:type="spellEnd"/>
+      <w:proofErr w:type="gramStart"/>
+      <w:r>
+        <w:t>’ ,</w:t>
+      </w:r>
+      <w:proofErr w:type="gramEnd"/>
+      <w:r>
+        <w:t xml:space="preserve"> a pasta </w:t>
+      </w:r>
+      <w:proofErr w:type="spellStart"/>
+      <w:r>
+        <w:t>docs</w:t>
+      </w:r>
+      <w:proofErr w:type="spellEnd"/>
+      <w:r>
+        <w:t xml:space="preserve"> e </w:t>
       </w:r>
       <w:r>
         <w:t>o ‘index.md’</w:t>
@@ -1148,29 +2405,81 @@
       </w:pPr>
       <w:r>
         <w:lastRenderedPageBreak/>
-        <w:t>Ferramenta de análise estática (checagem ou linters)</w:t>
-      </w:r>
-    </w:p>
-    <w:p>
-      <w:pPr>
-        <w:pStyle w:val="PargrafodaLista"/>
-      </w:pPr>
-    </w:p>
-    <w:p>
-      <w:pPr>
-        <w:pStyle w:val="PargrafodaLista"/>
-        <w:rPr>
-          <w:color w:val="1F3864" w:themeColor="accent1" w:themeShade="80"/>
-        </w:rPr>
-      </w:pPr>
-      <w:r>
-        <w:t xml:space="preserve">Incluir a Lib prospector com o comando: </w:t>
-      </w:r>
-      <w:r>
-        <w:rPr>
-          <w:color w:val="1F3864" w:themeColor="accent1" w:themeShade="80"/>
-        </w:rPr>
-        <w:t>poetry add --dev prospector</w:t>
+        <w:t xml:space="preserve">Ferramenta de análise estática (checagem ou </w:t>
+      </w:r>
+      <w:proofErr w:type="spellStart"/>
+      <w:r>
+        <w:t>linters</w:t>
+      </w:r>
+      <w:proofErr w:type="spellEnd"/>
+      <w:r>
+        <w:t>)</w:t>
+      </w:r>
+    </w:p>
+    <w:p>
+      <w:pPr>
+        <w:pStyle w:val="PargrafodaLista"/>
+      </w:pPr>
+    </w:p>
+    <w:p>
+      <w:pPr>
+        <w:pStyle w:val="PargrafodaLista"/>
+        <w:rPr>
+          <w:color w:val="1F3864" w:themeColor="accent1" w:themeShade="80"/>
+        </w:rPr>
+      </w:pPr>
+      <w:r>
+        <w:t xml:space="preserve">Incluir a </w:t>
+      </w:r>
+      <w:proofErr w:type="spellStart"/>
+      <w:r>
+        <w:t>Lib</w:t>
+      </w:r>
+      <w:proofErr w:type="spellEnd"/>
+      <w:r>
+        <w:t xml:space="preserve"> prospector com o comando: </w:t>
+      </w:r>
+      <w:proofErr w:type="spellStart"/>
+      <w:r>
+        <w:rPr>
+          <w:color w:val="1F3864" w:themeColor="accent1" w:themeShade="80"/>
+        </w:rPr>
+        <w:t>poetry</w:t>
+      </w:r>
+      <w:proofErr w:type="spellEnd"/>
+      <w:r>
+        <w:rPr>
+          <w:color w:val="1F3864" w:themeColor="accent1" w:themeShade="80"/>
+        </w:rPr>
+        <w:t xml:space="preserve"> </w:t>
+      </w:r>
+      <w:proofErr w:type="spellStart"/>
+      <w:r>
+        <w:rPr>
+          <w:color w:val="1F3864" w:themeColor="accent1" w:themeShade="80"/>
+        </w:rPr>
+        <w:t>add</w:t>
+      </w:r>
+      <w:proofErr w:type="spellEnd"/>
+      <w:r>
+        <w:rPr>
+          <w:color w:val="1F3864" w:themeColor="accent1" w:themeShade="80"/>
+        </w:rPr>
+        <w:t xml:space="preserve"> --</w:t>
+      </w:r>
+      <w:proofErr w:type="spellStart"/>
+      <w:r>
+        <w:rPr>
+          <w:color w:val="1F3864" w:themeColor="accent1" w:themeShade="80"/>
+        </w:rPr>
+        <w:t>dev</w:t>
+      </w:r>
+      <w:proofErr w:type="spellEnd"/>
+      <w:r>
+        <w:rPr>
+          <w:color w:val="1F3864" w:themeColor="accent1" w:themeShade="80"/>
+        </w:rPr>
+        <w:t xml:space="preserve"> prospector</w:t>
       </w:r>
     </w:p>
     <w:p>
@@ -1195,13 +2504,43 @@
         </w:rPr>
       </w:pPr>
       <w:r>
-        <w:t xml:space="preserve">Para executar validando doc strings utilizar o comando: </w:t>
-      </w:r>
-      <w:r>
-        <w:rPr>
-          <w:color w:val="1F3864" w:themeColor="accent1" w:themeShade="80"/>
-        </w:rPr>
-        <w:t>prospector –with-tool pep257</w:t>
+        <w:t xml:space="preserve">Para executar validando </w:t>
+      </w:r>
+      <w:proofErr w:type="spellStart"/>
+      <w:r>
+        <w:t>doc</w:t>
+      </w:r>
+      <w:proofErr w:type="spellEnd"/>
+      <w:r>
+        <w:t xml:space="preserve"> </w:t>
+      </w:r>
+      <w:proofErr w:type="spellStart"/>
+      <w:r>
+        <w:t>strings</w:t>
+      </w:r>
+      <w:proofErr w:type="spellEnd"/>
+      <w:r>
+        <w:t xml:space="preserve"> utilizar o comando: </w:t>
+      </w:r>
+      <w:r>
+        <w:rPr>
+          <w:color w:val="1F3864" w:themeColor="accent1" w:themeShade="80"/>
+        </w:rPr>
+        <w:t>prospector –</w:t>
+      </w:r>
+      <w:proofErr w:type="spellStart"/>
+      <w:r>
+        <w:rPr>
+          <w:color w:val="1F3864" w:themeColor="accent1" w:themeShade="80"/>
+        </w:rPr>
+        <w:t>with</w:t>
+      </w:r>
+      <w:proofErr w:type="spellEnd"/>
+      <w:r>
+        <w:rPr>
+          <w:color w:val="1F3864" w:themeColor="accent1" w:themeShade="80"/>
+        </w:rPr>
+        <w:t>-tool pep257</w:t>
       </w:r>
     </w:p>
     <w:p>
@@ -1237,39 +2576,123 @@
         </w:rPr>
       </w:pPr>
       <w:r>
-        <w:t xml:space="preserve">Para verificar a segurança das Libs utilizadas, instalar a Lib pip-audit com o comando: </w:t>
-      </w:r>
-      <w:r>
-        <w:rPr>
-          <w:color w:val="1F3864" w:themeColor="accent1" w:themeShade="80"/>
-        </w:rPr>
-        <w:t>poetry add --dev pip-audit</w:t>
-      </w:r>
-    </w:p>
-    <w:p>
-      <w:pPr>
-        <w:pStyle w:val="PargrafodaLista"/>
-        <w:rPr>
-          <w:color w:val="1F3864" w:themeColor="accent1" w:themeShade="80"/>
-        </w:rPr>
-      </w:pPr>
-    </w:p>
-    <w:p>
-      <w:pPr>
-        <w:pStyle w:val="PargrafodaLista"/>
-        <w:rPr>
-          <w:color w:val="1F3864" w:themeColor="accent1" w:themeShade="80"/>
-        </w:rPr>
-      </w:pPr>
-      <w:r>
-        <w:t>Realizar a checagem das Libs com o comando:</w:t>
-      </w:r>
-      <w:r>
-        <w:rPr>
-          <w:color w:val="1F3864" w:themeColor="accent1" w:themeShade="80"/>
-        </w:rPr>
-        <w:t xml:space="preserve"> pip-audit</w:t>
-      </w:r>
+        <w:t xml:space="preserve">Para verificar a segurança das </w:t>
+      </w:r>
+      <w:proofErr w:type="spellStart"/>
+      <w:r>
+        <w:t>Libs</w:t>
+      </w:r>
+      <w:proofErr w:type="spellEnd"/>
+      <w:r>
+        <w:t xml:space="preserve"> utilizadas, instalar a </w:t>
+      </w:r>
+      <w:proofErr w:type="spellStart"/>
+      <w:r>
+        <w:t>Lib</w:t>
+      </w:r>
+      <w:proofErr w:type="spellEnd"/>
+      <w:r>
+        <w:t xml:space="preserve"> </w:t>
+      </w:r>
+      <w:proofErr w:type="spellStart"/>
+      <w:r>
+        <w:t>pip-audit</w:t>
+      </w:r>
+      <w:proofErr w:type="spellEnd"/>
+      <w:r>
+        <w:t xml:space="preserve"> com o comando: </w:t>
+      </w:r>
+      <w:proofErr w:type="spellStart"/>
+      <w:r>
+        <w:rPr>
+          <w:color w:val="1F3864" w:themeColor="accent1" w:themeShade="80"/>
+        </w:rPr>
+        <w:t>poetry</w:t>
+      </w:r>
+      <w:proofErr w:type="spellEnd"/>
+      <w:r>
+        <w:rPr>
+          <w:color w:val="1F3864" w:themeColor="accent1" w:themeShade="80"/>
+        </w:rPr>
+        <w:t xml:space="preserve"> </w:t>
+      </w:r>
+      <w:proofErr w:type="spellStart"/>
+      <w:r>
+        <w:rPr>
+          <w:color w:val="1F3864" w:themeColor="accent1" w:themeShade="80"/>
+        </w:rPr>
+        <w:t>add</w:t>
+      </w:r>
+      <w:proofErr w:type="spellEnd"/>
+      <w:r>
+        <w:rPr>
+          <w:color w:val="1F3864" w:themeColor="accent1" w:themeShade="80"/>
+        </w:rPr>
+        <w:t xml:space="preserve"> --</w:t>
+      </w:r>
+      <w:proofErr w:type="spellStart"/>
+      <w:r>
+        <w:rPr>
+          <w:color w:val="1F3864" w:themeColor="accent1" w:themeShade="80"/>
+        </w:rPr>
+        <w:t>dev</w:t>
+      </w:r>
+      <w:proofErr w:type="spellEnd"/>
+      <w:r>
+        <w:rPr>
+          <w:color w:val="1F3864" w:themeColor="accent1" w:themeShade="80"/>
+        </w:rPr>
+        <w:t xml:space="preserve"> </w:t>
+      </w:r>
+      <w:proofErr w:type="spellStart"/>
+      <w:r>
+        <w:rPr>
+          <w:color w:val="1F3864" w:themeColor="accent1" w:themeShade="80"/>
+        </w:rPr>
+        <w:t>pip-audit</w:t>
+      </w:r>
+      <w:proofErr w:type="spellEnd"/>
+    </w:p>
+    <w:p>
+      <w:pPr>
+        <w:pStyle w:val="PargrafodaLista"/>
+        <w:rPr>
+          <w:color w:val="1F3864" w:themeColor="accent1" w:themeShade="80"/>
+        </w:rPr>
+      </w:pPr>
+    </w:p>
+    <w:p>
+      <w:pPr>
+        <w:pStyle w:val="PargrafodaLista"/>
+        <w:rPr>
+          <w:color w:val="1F3864" w:themeColor="accent1" w:themeShade="80"/>
+        </w:rPr>
+      </w:pPr>
+      <w:r>
+        <w:t xml:space="preserve">Realizar a checagem das </w:t>
+      </w:r>
+      <w:proofErr w:type="spellStart"/>
+      <w:r>
+        <w:t>Libs</w:t>
+      </w:r>
+      <w:proofErr w:type="spellEnd"/>
+      <w:r>
+        <w:t xml:space="preserve"> com o comando:</w:t>
+      </w:r>
+      <w:r>
+        <w:rPr>
+          <w:color w:val="1F3864" w:themeColor="accent1" w:themeShade="80"/>
+        </w:rPr>
+        <w:t xml:space="preserve"> </w:t>
+      </w:r>
+      <w:proofErr w:type="spellStart"/>
+      <w:r>
+        <w:rPr>
+          <w:color w:val="1F3864" w:themeColor="accent1" w:themeShade="80"/>
+        </w:rPr>
+        <w:t>pip-audit</w:t>
+      </w:r>
+      <w:proofErr w:type="spellEnd"/>
     </w:p>
     <w:p>
       <w:pPr>
@@ -1314,7 +2737,15 @@
         <w:ind w:left="708"/>
       </w:pPr>
       <w:r>
-        <w:t>Criar um arquivo com nome ‘Makefile’ (sem extensão) na raiz do projeto e incluir os comandos que serão utilizados</w:t>
+        <w:t>Criar um arquivo com nome ‘</w:t>
+      </w:r>
+      <w:proofErr w:type="spellStart"/>
+      <w:r>
+        <w:t>Makefile</w:t>
+      </w:r>
+      <w:proofErr w:type="spellEnd"/>
+      <w:r>
+        <w:t>’ (sem extensão) na raiz do projeto e incluir os comandos que serão utilizados</w:t>
       </w:r>
       <w:r>
         <w:t>.</w:t>
@@ -1328,14 +2759,89 @@
         </w:rPr>
       </w:pPr>
       <w:r>
-        <w:t xml:space="preserve">Para não fazer buscas por comandos no sistema operacional inserir na primeira linha do arquivo: </w:t>
-      </w:r>
-      <w:r>
-        <w:rPr>
-          <w:color w:val="1F3864" w:themeColor="accent1" w:themeShade="80"/>
-        </w:rPr>
-        <w:t>.PHONY: install format lint test sec</w:t>
-      </w:r>
+        <w:t>Para não fazer buscas por comandos no sistema operacional inserir na primeira linha do arquivo</w:t>
+      </w:r>
+      <w:proofErr w:type="gramStart"/>
+      <w:r>
+        <w:t xml:space="preserve">: </w:t>
+      </w:r>
+      <w:r>
+        <w:rPr>
+          <w:color w:val="1F3864" w:themeColor="accent1" w:themeShade="80"/>
+        </w:rPr>
+        <w:t>.PHONY</w:t>
+      </w:r>
+      <w:proofErr w:type="gramEnd"/>
+      <w:r>
+        <w:rPr>
+          <w:color w:val="1F3864" w:themeColor="accent1" w:themeShade="80"/>
+        </w:rPr>
+        <w:t xml:space="preserve">: </w:t>
+      </w:r>
+      <w:proofErr w:type="spellStart"/>
+      <w:r>
+        <w:rPr>
+          <w:color w:val="1F3864" w:themeColor="accent1" w:themeShade="80"/>
+        </w:rPr>
+        <w:t>install</w:t>
+      </w:r>
+      <w:proofErr w:type="spellEnd"/>
+      <w:r>
+        <w:rPr>
+          <w:color w:val="1F3864" w:themeColor="accent1" w:themeShade="80"/>
+        </w:rPr>
+        <w:t xml:space="preserve"> </w:t>
+      </w:r>
+      <w:proofErr w:type="spellStart"/>
+      <w:r>
+        <w:rPr>
+          <w:color w:val="1F3864" w:themeColor="accent1" w:themeShade="80"/>
+        </w:rPr>
+        <w:t>format</w:t>
+      </w:r>
+      <w:proofErr w:type="spellEnd"/>
+      <w:r>
+        <w:rPr>
+          <w:color w:val="1F3864" w:themeColor="accent1" w:themeShade="80"/>
+        </w:rPr>
+        <w:t xml:space="preserve"> </w:t>
+      </w:r>
+      <w:proofErr w:type="spellStart"/>
+      <w:r>
+        <w:rPr>
+          <w:color w:val="1F3864" w:themeColor="accent1" w:themeShade="80"/>
+        </w:rPr>
+        <w:t>lint</w:t>
+      </w:r>
+      <w:proofErr w:type="spellEnd"/>
+      <w:r>
+        <w:rPr>
+          <w:color w:val="1F3864" w:themeColor="accent1" w:themeShade="80"/>
+        </w:rPr>
+        <w:t xml:space="preserve"> </w:t>
+      </w:r>
+      <w:proofErr w:type="spellStart"/>
+      <w:r>
+        <w:rPr>
+          <w:color w:val="1F3864" w:themeColor="accent1" w:themeShade="80"/>
+        </w:rPr>
+        <w:t>test</w:t>
+      </w:r>
+      <w:proofErr w:type="spellEnd"/>
+      <w:r>
+        <w:rPr>
+          <w:color w:val="1F3864" w:themeColor="accent1" w:themeShade="80"/>
+        </w:rPr>
+        <w:t xml:space="preserve"> </w:t>
+      </w:r>
+      <w:proofErr w:type="spellStart"/>
+      <w:r>
+        <w:rPr>
+          <w:color w:val="1F3864" w:themeColor="accent1" w:themeShade="80"/>
+        </w:rPr>
+        <w:t>sec</w:t>
+      </w:r>
+      <w:proofErr w:type="spellEnd"/>
     </w:p>
     <w:p>
       <w:pPr>
@@ -1355,11 +2861,19 @@
           <w:color w:val="1F3864" w:themeColor="accent1" w:themeShade="80"/>
         </w:rPr>
       </w:pPr>
-      <w:r>
-        <w:rPr>
-          <w:color w:val="1F3864" w:themeColor="accent1" w:themeShade="80"/>
-        </w:rPr>
-        <w:t>install:</w:t>
+      <w:proofErr w:type="spellStart"/>
+      <w:r>
+        <w:rPr>
+          <w:color w:val="1F3864" w:themeColor="accent1" w:themeShade="80"/>
+        </w:rPr>
+        <w:t>install</w:t>
+      </w:r>
+      <w:proofErr w:type="spellEnd"/>
+      <w:r>
+        <w:rPr>
+          <w:color w:val="1F3864" w:themeColor="accent1" w:themeShade="80"/>
+        </w:rPr>
+        <w:t>:</w:t>
       </w:r>
     </w:p>
     <w:p>
@@ -1381,7 +2895,23 @@
           <w:color w:val="1F3864" w:themeColor="accent1" w:themeShade="80"/>
           <w:lang w:val="en-US"/>
         </w:rPr>
-        <w:t>@poetry install --no-root</w:t>
+        <w:t>@</w:t>
+      </w:r>
+      <w:proofErr w:type="gramStart"/>
+      <w:r>
+        <w:rPr>
+          <w:color w:val="1F3864" w:themeColor="accent1" w:themeShade="80"/>
+          <w:lang w:val="en-US"/>
+        </w:rPr>
+        <w:t>poetry</w:t>
+      </w:r>
+      <w:proofErr w:type="gramEnd"/>
+      <w:r>
+        <w:rPr>
+          <w:color w:val="1F3864" w:themeColor="accent1" w:themeShade="80"/>
+          <w:lang w:val="en-US"/>
+        </w:rPr>
+        <w:t xml:space="preserve"> install --no-root</w:t>
       </w:r>
     </w:p>
     <w:p>
@@ -1414,8 +2944,17 @@
           <w:lang w:val="en-US"/>
         </w:rPr>
         <w:tab/>
-        <w:t>@isort .</w:t>
-      </w:r>
+        <w:t>@</w:t>
+      </w:r>
+      <w:proofErr w:type="gramStart"/>
+      <w:r>
+        <w:rPr>
+          <w:color w:val="1F3864" w:themeColor="accent1" w:themeShade="80"/>
+          <w:lang w:val="en-US"/>
+        </w:rPr>
+        <w:t>isort .</w:t>
+      </w:r>
+      <w:proofErr w:type="gramEnd"/>
     </w:p>
     <w:p>
       <w:pPr>
@@ -1431,8 +2970,17 @@
           <w:lang w:val="en-US"/>
         </w:rPr>
         <w:tab/>
-        <w:t>@blue .</w:t>
-      </w:r>
+        <w:t>@</w:t>
+      </w:r>
+      <w:proofErr w:type="gramStart"/>
+      <w:r>
+        <w:rPr>
+          <w:color w:val="1F3864" w:themeColor="accent1" w:themeShade="80"/>
+          <w:lang w:val="en-US"/>
+        </w:rPr>
+        <w:t>blue .</w:t>
+      </w:r>
+      <w:proofErr w:type="gramEnd"/>
     </w:p>
     <w:p>
       <w:pPr>
@@ -1464,7 +3012,23 @@
           <w:lang w:val="en-US"/>
         </w:rPr>
         <w:tab/>
-        <w:t>@blue . --check</w:t>
+        <w:t>@</w:t>
+      </w:r>
+      <w:proofErr w:type="gramStart"/>
+      <w:r>
+        <w:rPr>
+          <w:color w:val="1F3864" w:themeColor="accent1" w:themeShade="80"/>
+          <w:lang w:val="en-US"/>
+        </w:rPr>
+        <w:t>blue .</w:t>
+      </w:r>
+      <w:proofErr w:type="gramEnd"/>
+      <w:r>
+        <w:rPr>
+          <w:color w:val="1F3864" w:themeColor="accent1" w:themeShade="80"/>
+          <w:lang w:val="en-US"/>
+        </w:rPr>
+        <w:t xml:space="preserve"> --check</w:t>
       </w:r>
     </w:p>
     <w:p>
@@ -1481,7 +3045,23 @@
           <w:lang w:val="en-US"/>
         </w:rPr>
         <w:tab/>
-        <w:t>@isort . --check</w:t>
+        <w:t>@</w:t>
+      </w:r>
+      <w:proofErr w:type="gramStart"/>
+      <w:r>
+        <w:rPr>
+          <w:color w:val="1F3864" w:themeColor="accent1" w:themeShade="80"/>
+          <w:lang w:val="en-US"/>
+        </w:rPr>
+        <w:t>isort .</w:t>
+      </w:r>
+      <w:proofErr w:type="gramEnd"/>
+      <w:r>
+        <w:rPr>
+          <w:color w:val="1F3864" w:themeColor="accent1" w:themeShade="80"/>
+          <w:lang w:val="en-US"/>
+        </w:rPr>
+        <w:t xml:space="preserve"> --check</w:t>
       </w:r>
     </w:p>
     <w:p>
@@ -1498,7 +3078,23 @@
           <w:lang w:val="en-US"/>
         </w:rPr>
         <w:tab/>
-        <w:t>@prospector --with-tool pep257 --doc-warning</w:t>
+        <w:t>@</w:t>
+      </w:r>
+      <w:proofErr w:type="gramStart"/>
+      <w:r>
+        <w:rPr>
+          <w:color w:val="1F3864" w:themeColor="accent1" w:themeShade="80"/>
+          <w:lang w:val="en-US"/>
+        </w:rPr>
+        <w:t>prospector</w:t>
+      </w:r>
+      <w:proofErr w:type="gramEnd"/>
+      <w:r>
+        <w:rPr>
+          <w:color w:val="1F3864" w:themeColor="accent1" w:themeShade="80"/>
+          <w:lang w:val="en-US"/>
+        </w:rPr>
+        <w:t xml:space="preserve"> --with-tool pep257 --doc-warning</w:t>
       </w:r>
     </w:p>
     <w:p>
@@ -1531,7 +3127,23 @@
           <w:lang w:val="en-US"/>
         </w:rPr>
         <w:tab/>
-        <w:t>@pytest -v</w:t>
+        <w:t>@</w:t>
+      </w:r>
+      <w:proofErr w:type="gramStart"/>
+      <w:r>
+        <w:rPr>
+          <w:color w:val="1F3864" w:themeColor="accent1" w:themeShade="80"/>
+          <w:lang w:val="en-US"/>
+        </w:rPr>
+        <w:t>pytest</w:t>
+      </w:r>
+      <w:proofErr w:type="gramEnd"/>
+      <w:r>
+        <w:rPr>
+          <w:color w:val="1F3864" w:themeColor="accent1" w:themeShade="80"/>
+          <w:lang w:val="en-US"/>
+        </w:rPr>
+        <w:t xml:space="preserve"> -v</w:t>
       </w:r>
     </w:p>
     <w:p>
@@ -1564,7 +3176,23 @@
           <w:lang w:val="en-US"/>
         </w:rPr>
         <w:tab/>
-        <w:t>@pip-audit</w:t>
+        <w:t>@</w:t>
+      </w:r>
+      <w:proofErr w:type="gramStart"/>
+      <w:r>
+        <w:rPr>
+          <w:color w:val="1F3864" w:themeColor="accent1" w:themeShade="80"/>
+          <w:lang w:val="en-US"/>
+        </w:rPr>
+        <w:t>pip</w:t>
+      </w:r>
+      <w:proofErr w:type="gramEnd"/>
+      <w:r>
+        <w:rPr>
+          <w:color w:val="1F3864" w:themeColor="accent1" w:themeShade="80"/>
+          <w:lang w:val="en-US"/>
+        </w:rPr>
+        <w:t>-audit</w:t>
       </w:r>
     </w:p>
     <w:p>
@@ -1907,11 +3535,11 @@
   <w:abstractNum w:abstractNumId="3" w15:restartNumberingAfterBreak="0">
     <w:nsid w:val="46CC3377"/>
     <w:multiLevelType w:val="multilevel"/>
-    <w:tmpl w:val="04160021"/>
+    <w:tmpl w:val="FB1044AA"/>
     <w:lvl w:ilvl="0">
       <w:start w:val="1"/>
       <w:numFmt w:val="bullet"/>
-      <w:lvlText w:val=""/>
+      <w:lvlText w:val=""/>
       <w:lvlJc w:val="left"/>
       <w:pPr>
         <w:ind w:left="360" w:hanging="360"/>
@@ -2642,6 +4270,81 @@
       <w:shd w:val="clear" w:color="auto" w:fill="E1DFDD"/>
     </w:rPr>
   </w:style>
+  <w:style w:type="paragraph" w:styleId="Pr-formataoHTML">
+    <w:name w:val="HTML Preformatted"/>
+    <w:basedOn w:val="Normal"/>
+    <w:link w:val="Pr-formataoHTMLChar"/>
+    <w:uiPriority w:val="99"/>
+    <w:semiHidden/>
+    <w:unhideWhenUsed/>
+    <w:rsid w:val="006C3382"/>
+    <w:pPr>
+      <w:tabs>
+        <w:tab w:val="left" w:pos="916"/>
+        <w:tab w:val="left" w:pos="1832"/>
+        <w:tab w:val="left" w:pos="2748"/>
+        <w:tab w:val="left" w:pos="3664"/>
+        <w:tab w:val="left" w:pos="4580"/>
+        <w:tab w:val="left" w:pos="5496"/>
+        <w:tab w:val="left" w:pos="6412"/>
+        <w:tab w:val="left" w:pos="7328"/>
+        <w:tab w:val="left" w:pos="8244"/>
+        <w:tab w:val="left" w:pos="9160"/>
+        <w:tab w:val="left" w:pos="10076"/>
+        <w:tab w:val="left" w:pos="10992"/>
+        <w:tab w:val="left" w:pos="11908"/>
+        <w:tab w:val="left" w:pos="12824"/>
+        <w:tab w:val="left" w:pos="13740"/>
+        <w:tab w:val="left" w:pos="14656"/>
+      </w:tabs>
+      <w:spacing w:after="0" w:line="240" w:lineRule="auto"/>
+    </w:pPr>
+    <w:rPr>
+      <w:rFonts w:ascii="Courier New" w:eastAsia="Times New Roman" w:hAnsi="Courier New" w:cs="Courier New"/>
+      <w:sz w:val="20"/>
+      <w:szCs w:val="20"/>
+      <w:lang w:eastAsia="pt-BR"/>
+    </w:rPr>
+  </w:style>
+  <w:style w:type="character" w:customStyle="1" w:styleId="Pr-formataoHTMLChar">
+    <w:name w:val="Pré-formatação HTML Char"/>
+    <w:basedOn w:val="Fontepargpadro"/>
+    <w:link w:val="Pr-formataoHTML"/>
+    <w:uiPriority w:val="99"/>
+    <w:semiHidden/>
+    <w:rsid w:val="006C3382"/>
+    <w:rPr>
+      <w:rFonts w:ascii="Courier New" w:eastAsia="Times New Roman" w:hAnsi="Courier New" w:cs="Courier New"/>
+      <w:sz w:val="20"/>
+      <w:szCs w:val="20"/>
+      <w:lang w:eastAsia="pt-BR"/>
+    </w:rPr>
+  </w:style>
+  <w:style w:type="character" w:customStyle="1" w:styleId="pl-k">
+    <w:name w:val="pl-k"/>
+    <w:basedOn w:val="Fontepargpadro"/>
+    <w:rsid w:val="006C3382"/>
+  </w:style>
+  <w:style w:type="character" w:customStyle="1" w:styleId="pl-s">
+    <w:name w:val="pl-s"/>
+    <w:basedOn w:val="Fontepargpadro"/>
+    <w:rsid w:val="006C3382"/>
+  </w:style>
+  <w:style w:type="character" w:customStyle="1" w:styleId="pl-pds">
+    <w:name w:val="pl-pds"/>
+    <w:basedOn w:val="Fontepargpadro"/>
+    <w:rsid w:val="006C3382"/>
+  </w:style>
+  <w:style w:type="character" w:customStyle="1" w:styleId="pl-smi">
+    <w:name w:val="pl-smi"/>
+    <w:basedOn w:val="Fontepargpadro"/>
+    <w:rsid w:val="006C3382"/>
+  </w:style>
+  <w:style w:type="character" w:customStyle="1" w:styleId="pl-c1">
+    <w:name w:val="pl-c1"/>
+    <w:basedOn w:val="Fontepargpadro"/>
+    <w:rsid w:val="006C3382"/>
+  </w:style>
 </w:styles>
 </file>
 

</xml_diff>